<commit_message>
Test updates for Constant and Global Folders
SimBionicJavaReadWriteTest: Updated to place constants and globals in
folders, and verify that the read structure is as expected.

Constants.sbj: Some constants moved to folders to verify that folders
do not interfere with the resolution of constants.

Also included are a few notes on the additional changes to the autogen
of XML readers and writers to use the new folder models.
</commit_message>
<xml_diff>
--- a/xslt/README.docx
+++ b/xslt/README.docx
@@ -1,6 +1,6 @@
 
 <file path=word/document.xml><?xml version="1.0" encoding="utf-8"?>
-<w:document xmlns:wpc="http://schemas.microsoft.com/office/word/2010/wordprocessingCanvas" xmlns:mc="http://schemas.openxmlformats.org/markup-compatibility/2006" xmlns:o="urn:schemas-microsoft-com:office:office" xmlns:r="http://schemas.openxmlformats.org/officeDocument/2006/relationships" xmlns:m="http://schemas.openxmlformats.org/officeDocument/2006/math" xmlns:v="urn:schemas-microsoft-com:vml" xmlns:wp14="http://schemas.microsoft.com/office/word/2010/wordprocessingDrawing" xmlns:wp="http://schemas.openxmlformats.org/drawingml/2006/wordprocessingDrawing" xmlns:w10="urn:schemas-microsoft-com:office:word" xmlns:w="http://schemas.openxmlformats.org/wordprocessingml/2006/main" xmlns:w14="http://schemas.microsoft.com/office/word/2010/wordml" xmlns:wpg="http://schemas.microsoft.com/office/word/2010/wordprocessingGroup" xmlns:wpi="http://schemas.microsoft.com/office/word/2010/wordprocessingInk" xmlns:wne="http://schemas.microsoft.com/office/word/2006/wordml" xmlns:wps="http://schemas.microsoft.com/office/word/2010/wordprocessingShape" mc:Ignorable="w14 wp14">
+<w:document xmlns:wpc="http://schemas.microsoft.com/office/word/2010/wordprocessingCanvas" xmlns:cx="http://schemas.microsoft.com/office/drawing/2014/chartex" xmlns:cx1="http://schemas.microsoft.com/office/drawing/2015/9/8/chartex" xmlns:cx2="http://schemas.microsoft.com/office/drawing/2015/10/21/chartex" xmlns:cx3="http://schemas.microsoft.com/office/drawing/2016/5/9/chartex" xmlns:cx4="http://schemas.microsoft.com/office/drawing/2016/5/10/chartex" xmlns:cx5="http://schemas.microsoft.com/office/drawing/2016/5/11/chartex" xmlns:cx6="http://schemas.microsoft.com/office/drawing/2016/5/12/chartex" xmlns:cx7="http://schemas.microsoft.com/office/drawing/2016/5/13/chartex" xmlns:cx8="http://schemas.microsoft.com/office/drawing/2016/5/14/chartex" xmlns:mc="http://schemas.openxmlformats.org/markup-compatibility/2006" xmlns:aink="http://schemas.microsoft.com/office/drawing/2016/ink" xmlns:am3d="http://schemas.microsoft.com/office/drawing/2017/model3d" xmlns:o="urn:schemas-microsoft-com:office:office" xmlns:r="http://schemas.openxmlformats.org/officeDocument/2006/relationships" xmlns:m="http://schemas.openxmlformats.org/officeDocument/2006/math" xmlns:v="urn:schemas-microsoft-com:vml" xmlns:wp14="http://schemas.microsoft.com/office/word/2010/wordprocessingDrawing" xmlns:wp="http://schemas.openxmlformats.org/drawingml/2006/wordprocessingDrawing" xmlns:w10="urn:schemas-microsoft-com:office:word" xmlns:w="http://schemas.openxmlformats.org/wordprocessingml/2006/main" xmlns:w14="http://schemas.microsoft.com/office/word/2010/wordml" xmlns:w15="http://schemas.microsoft.com/office/word/2012/wordml" xmlns:w16cid="http://schemas.microsoft.com/office/word/2016/wordml/cid" xmlns:w16se="http://schemas.microsoft.com/office/word/2015/wordml/symex" xmlns:wpg="http://schemas.microsoft.com/office/word/2010/wordprocessingGroup" xmlns:wpi="http://schemas.microsoft.com/office/word/2010/wordprocessingInk" xmlns:wne="http://schemas.microsoft.com/office/word/2006/wordml" xmlns:wps="http://schemas.microsoft.com/office/word/2010/wordprocessingShape" mc:Ignorable="w14 w15 w16se w16cid wp14">
   <w:body>
     <w:p>
       <w:pPr>
@@ -36,8 +36,29 @@
     </w:p>
     <w:p/>
     <w:p>
-      <w:r>
-        <w:t>Simbionic uses XSLT templates to automatically generate the XML readers and writers used for XML serialization (see project directory ‘xslt’). To update the Simbionic XML representation follow the next 3 steps:</w:t>
+      <w:proofErr w:type="spellStart"/>
+      <w:r>
+        <w:t>Simbionic</w:t>
+      </w:r>
+      <w:proofErr w:type="spellEnd"/>
+      <w:r>
+        <w:t xml:space="preserve"> uses XSLT templates to automatically generate the XML readers and writers used for XML serialization (see project directory ‘</w:t>
+      </w:r>
+      <w:proofErr w:type="spellStart"/>
+      <w:r>
+        <w:t>xslt</w:t>
+      </w:r>
+      <w:proofErr w:type="spellEnd"/>
+      <w:r>
+        <w:t xml:space="preserve">’). To update the </w:t>
+      </w:r>
+      <w:proofErr w:type="spellStart"/>
+      <w:r>
+        <w:t>Simbionic</w:t>
+      </w:r>
+      <w:proofErr w:type="spellEnd"/>
+      <w:r>
+        <w:t xml:space="preserve"> XML representation follow the next 3 steps:</w:t>
       </w:r>
     </w:p>
     <w:p>
@@ -52,7 +73,21 @@
         <w:rPr>
           <w:b/>
         </w:rPr>
-        <w:t>Update the Simbionic model</w:t>
+        <w:t xml:space="preserve">Update the </w:t>
+      </w:r>
+      <w:proofErr w:type="spellStart"/>
+      <w:r>
+        <w:rPr>
+          <w:b/>
+        </w:rPr>
+        <w:t>Simbionic</w:t>
+      </w:r>
+      <w:proofErr w:type="spellEnd"/>
+      <w:r>
+        <w:rPr>
+          <w:b/>
+        </w:rPr>
+        <w:t xml:space="preserve"> model</w:t>
       </w:r>
       <w:r>
         <w:t>: classes under</w:t>
@@ -60,8 +95,35 @@
       <w:r>
         <w:t xml:space="preserve"> </w:t>
       </w:r>
-      <w:r>
-        <w:t>com.stottlerhenke.simbionic.common.xmlConverters.model</w:t>
+      <w:proofErr w:type="spellStart"/>
+      <w:proofErr w:type="gramStart"/>
+      <w:r>
+        <w:t>com.stottlerhenke</w:t>
+      </w:r>
+      <w:proofErr w:type="gramEnd"/>
+      <w:r>
+        <w:t>.simbionic.common.xmlConverters.model</w:t>
+      </w:r>
+      <w:proofErr w:type="spellEnd"/>
+    </w:p>
+    <w:p>
+      <w:pPr>
+        <w:pStyle w:val="ListParagraph"/>
+        <w:numPr>
+          <w:ilvl w:val="1"/>
+          <w:numId w:val="1"/>
+        </w:numPr>
+      </w:pPr>
+      <w:r>
+        <w:t xml:space="preserve">Handle renaming or other special cases in </w:t>
+      </w:r>
+      <w:proofErr w:type="spellStart"/>
+      <w:r>
+        <w:t>xslt</w:t>
+      </w:r>
+      <w:proofErr w:type="spellEnd"/>
+      <w:r>
+        <w:t>/renames.xsl as necessary.</w:t>
       </w:r>
     </w:p>
     <w:p>
@@ -76,10 +138,32 @@
         <w:rPr>
           <w:b/>
         </w:rPr>
-        <w:t>Update the Simbionic schema</w:t>
-      </w:r>
-      <w:r>
-        <w:t>: file xslt/input/SimbionicJava.xsd</w:t>
+        <w:t xml:space="preserve">Update the </w:t>
+      </w:r>
+      <w:proofErr w:type="spellStart"/>
+      <w:r>
+        <w:rPr>
+          <w:b/>
+        </w:rPr>
+        <w:t>Simbionic</w:t>
+      </w:r>
+      <w:proofErr w:type="spellEnd"/>
+      <w:r>
+        <w:rPr>
+          <w:b/>
+        </w:rPr>
+        <w:t xml:space="preserve"> schema</w:t>
+      </w:r>
+      <w:r>
+        <w:t xml:space="preserve">: file </w:t>
+      </w:r>
+      <w:proofErr w:type="spellStart"/>
+      <w:r>
+        <w:t>xslt</w:t>
+      </w:r>
+      <w:proofErr w:type="spellEnd"/>
+      <w:r>
+        <w:t>/input/SimbionicJava.xsd</w:t>
       </w:r>
     </w:p>
     <w:p>
@@ -94,15 +178,34 @@
         <w:rPr>
           <w:b/>
         </w:rPr>
-        <w:t>Run xslt/generateAll.bat</w:t>
+        <w:t xml:space="preserve">Run </w:t>
+      </w:r>
+      <w:proofErr w:type="spellStart"/>
+      <w:r>
+        <w:rPr>
+          <w:b/>
+        </w:rPr>
+        <w:t>xslt</w:t>
+      </w:r>
+      <w:proofErr w:type="spellEnd"/>
+      <w:r>
+        <w:rPr>
+          <w:b/>
+        </w:rPr>
+        <w:t>/generateAll.bat</w:t>
       </w:r>
       <w:r>
         <w:t xml:space="preserve">:  this will generate the needed readers and </w:t>
       </w:r>
     </w:p>
     <w:p>
-      <w:r>
-        <w:t>Next we describe the first two steps above.</w:t>
+      <w:proofErr w:type="gramStart"/>
+      <w:r>
+        <w:t>Next</w:t>
+      </w:r>
+      <w:proofErr w:type="gramEnd"/>
+      <w:r>
+        <w:t xml:space="preserve"> we describe the first two steps above.</w:t>
       </w:r>
     </w:p>
     <w:p>
@@ -110,7 +213,15 @@
         <w:pStyle w:val="Heading1"/>
       </w:pPr>
       <w:r>
-        <w:t>Update the Simbionic model</w:t>
+        <w:t xml:space="preserve">Update the </w:t>
+      </w:r>
+      <w:proofErr w:type="spellStart"/>
+      <w:r>
+        <w:t>Simbionic</w:t>
+      </w:r>
+      <w:proofErr w:type="spellEnd"/>
+      <w:r>
+        <w:t xml:space="preserve"> model</w:t>
       </w:r>
     </w:p>
     <w:p>
@@ -122,23 +233,46 @@
       <w:r>
         <w:t xml:space="preserve"> </w:t>
       </w:r>
-      <w:r>
-        <w:t>com.stottlerhenke.simbionic.common.xmlConverters.model</w:t>
-      </w:r>
+      <w:proofErr w:type="spellStart"/>
+      <w:proofErr w:type="gramStart"/>
+      <w:r>
+        <w:t>com.stottlerhenke</w:t>
+      </w:r>
+      <w:proofErr w:type="gramEnd"/>
+      <w:r>
+        <w:t>.simbionic.common.xmlConverters.model</w:t>
+      </w:r>
+      <w:proofErr w:type="spellEnd"/>
       <w:r>
         <w:t>.</w:t>
       </w:r>
     </w:p>
     <w:p>
       <w:r>
-        <w:t xml:space="preserve">Provide accessor for fields using a Java beam convention. For example, for a field ‘description’ have accessor’s setDecription and getDescription. </w:t>
-      </w:r>
-    </w:p>
-    <w:p>
-      <w:r>
-        <w:rPr>
-          <w:b/>
-        </w:rPr>
+        <w:t xml:space="preserve">Provide accessor for fields using a Java beam convention. For example, for a field ‘description’ have accessor’s </w:t>
+      </w:r>
+      <w:proofErr w:type="spellStart"/>
+      <w:r>
+        <w:t>setDecription</w:t>
+      </w:r>
+      <w:proofErr w:type="spellEnd"/>
+      <w:r>
+        <w:t xml:space="preserve"> and </w:t>
+      </w:r>
+      <w:proofErr w:type="spellStart"/>
+      <w:r>
+        <w:t>getDescription</w:t>
+      </w:r>
+      <w:proofErr w:type="spellEnd"/>
+      <w:r>
+        <w:t xml:space="preserve">. </w:t>
+      </w:r>
+    </w:p>
+    <w:p>
+      <w:pPr>
+        <w:pStyle w:val="Heading2"/>
+      </w:pPr>
+      <w:r>
         <w:t>Notes</w:t>
       </w:r>
       <w:r>
@@ -157,20 +291,35 @@
         <w:t xml:space="preserve">Some classes under the model package include XML tags like </w:t>
       </w:r>
       <w:r>
-        <w:t>@XmlAccessorType</w:t>
-      </w:r>
+        <w:t>@</w:t>
+      </w:r>
+      <w:proofErr w:type="spellStart"/>
+      <w:r>
+        <w:t>XmlAccessorType</w:t>
+      </w:r>
+      <w:proofErr w:type="spellEnd"/>
       <w:r>
         <w:t xml:space="preserve">, </w:t>
       </w:r>
       <w:r>
-        <w:t>@XmlType</w:t>
-      </w:r>
+        <w:t>@</w:t>
+      </w:r>
+      <w:proofErr w:type="spellStart"/>
+      <w:r>
+        <w:t>XmlType</w:t>
+      </w:r>
+      <w:proofErr w:type="spellEnd"/>
       <w:r>
         <w:t>,</w:t>
       </w:r>
       <w:r>
-        <w:t xml:space="preserve"> @XmlElement</w:t>
-      </w:r>
+        <w:t xml:space="preserve"> @</w:t>
+      </w:r>
+      <w:proofErr w:type="spellStart"/>
+      <w:r>
+        <w:t>XmlElement</w:t>
+      </w:r>
+      <w:proofErr w:type="spellEnd"/>
       <w:r>
         <w:t>.</w:t>
       </w:r>
@@ -181,7 +330,21 @@
         <w:rPr>
           <w:i/>
         </w:rPr>
-        <w:t>Those tags are ignored during the XML readers and writers generation</w:t>
+        <w:t xml:space="preserve">Those tags are ignored during the XML readers and </w:t>
+      </w:r>
+      <w:proofErr w:type="gramStart"/>
+      <w:r>
+        <w:rPr>
+          <w:i/>
+        </w:rPr>
+        <w:t>writers</w:t>
+      </w:r>
+      <w:proofErr w:type="gramEnd"/>
+      <w:r>
+        <w:rPr>
+          <w:i/>
+        </w:rPr>
+        <w:t xml:space="preserve"> generation</w:t>
       </w:r>
       <w:r>
         <w:t>.</w:t>
@@ -211,13 +374,29 @@
         </w:numPr>
       </w:pPr>
       <w:r>
-        <w:t>As it turns out, the name of a field in a Java class and the name of the field in a simbionic schema file so</w:t>
+        <w:t xml:space="preserve">As it turns out, the name of a field in a Java class and the name of the field in a </w:t>
+      </w:r>
+      <w:proofErr w:type="spellStart"/>
+      <w:r>
+        <w:t>simbionic</w:t>
+      </w:r>
+      <w:proofErr w:type="spellEnd"/>
+      <w:r>
+        <w:t xml:space="preserve"> schema file so</w:t>
       </w:r>
       <w:r>
         <w:t>metimes</w:t>
       </w:r>
       <w:r>
-        <w:t xml:space="preserve"> do not match.  For example, the class Descriptor </w:t>
+        <w:t xml:space="preserve"> </w:t>
+      </w:r>
+      <w:proofErr w:type="gramStart"/>
+      <w:r>
+        <w:t>do</w:t>
+      </w:r>
+      <w:proofErr w:type="gramEnd"/>
+      <w:r>
+        <w:t xml:space="preserve"> not match.  For example, the class Descriptor </w:t>
       </w:r>
       <w:r>
         <w:t>has</w:t>
@@ -225,9 +404,11 @@
       <w:r>
         <w:t xml:space="preserve"> a field ‘descriptors’, but in the schema this field is named ‘</w:t>
       </w:r>
+      <w:proofErr w:type="spellStart"/>
       <w:r>
         <w:t>descrptorChildren</w:t>
       </w:r>
+      <w:proofErr w:type="spellEnd"/>
       <w:r>
         <w:t>’.</w:t>
       </w:r>
@@ -243,18 +424,30 @@
       <w:r>
         <w:t xml:space="preserve">The file </w:t>
       </w:r>
+      <w:proofErr w:type="spellStart"/>
       <w:r>
         <w:rPr>
           <w:b/>
         </w:rPr>
-        <w:t>xslt/renames.xsl</w:t>
+        <w:t>xslt</w:t>
+      </w:r>
+      <w:proofErr w:type="spellEnd"/>
+      <w:r>
+        <w:rPr>
+          <w:b/>
+        </w:rPr>
+        <w:t>/renames.xsl</w:t>
       </w:r>
       <w:r>
         <w:t xml:space="preserve"> provides means to deal with this type of situations (see function </w:t>
       </w:r>
+      <w:proofErr w:type="spellStart"/>
+      <w:proofErr w:type="gramStart"/>
       <w:r>
         <w:t>DMFn:getDMSetterName</w:t>
       </w:r>
+      <w:proofErr w:type="spellEnd"/>
+      <w:proofErr w:type="gramEnd"/>
       <w:r>
         <w:t>)</w:t>
       </w:r>
@@ -276,14 +469,21 @@
       <w:r>
         <w:t>schema and changing ‘</w:t>
       </w:r>
+      <w:proofErr w:type="spellStart"/>
       <w:r>
         <w:t>descrptorChildren</w:t>
       </w:r>
-      <w:r>
-        <w:t>’</w:t>
-      </w:r>
-      <w:r>
-        <w:t xml:space="preserve"> to ‘descriptors’ will break of the Simbionic Test Engine tests.</w:t>
+      <w:proofErr w:type="spellEnd"/>
+      <w:r>
+        <w:t xml:space="preserve">’ to ‘descriptors’ will break of the </w:t>
+      </w:r>
+      <w:proofErr w:type="spellStart"/>
+      <w:r>
+        <w:t>Simbionic</w:t>
+      </w:r>
+      <w:proofErr w:type="spellEnd"/>
+      <w:r>
+        <w:t xml:space="preserve"> Test Engine tests.</w:t>
       </w:r>
     </w:p>
     <w:p>
@@ -304,17 +504,78 @@
         <w:t xml:space="preserve"> in the ‘renames.xsl’ functions. </w:t>
       </w:r>
       <w:r>
-        <w:t xml:space="preserve">For example, the schema for an ActionNode includes the boolean field ‘isFinal’. </w:t>
+        <w:t xml:space="preserve">For example, the schema for an </w:t>
+      </w:r>
+      <w:proofErr w:type="spellStart"/>
+      <w:r>
+        <w:t>ActionNode</w:t>
+      </w:r>
+      <w:proofErr w:type="spellEnd"/>
+      <w:r>
+        <w:t xml:space="preserve"> includes the </w:t>
+      </w:r>
+      <w:proofErr w:type="spellStart"/>
+      <w:r>
+        <w:t>boolean</w:t>
+      </w:r>
+      <w:proofErr w:type="spellEnd"/>
+      <w:r>
+        <w:t xml:space="preserve"> field ‘</w:t>
+      </w:r>
+      <w:proofErr w:type="spellStart"/>
+      <w:r>
+        <w:t>isFinal</w:t>
+      </w:r>
+      <w:proofErr w:type="spellEnd"/>
+      <w:r>
+        <w:t xml:space="preserve">’. </w:t>
       </w:r>
       <w:r>
         <w:t>The code generation expects</w:t>
       </w:r>
       <w:r>
-        <w:t xml:space="preserve"> the fields getIsFinal and setIsFinal. Unfortunately, the class ActionNode </w:t>
-      </w:r>
-      <w:r>
-        <w:t>does not have the method getIsFinal but it has the method IsFinal</w:t>
-      </w:r>
+        <w:t xml:space="preserve"> the fields </w:t>
+      </w:r>
+      <w:proofErr w:type="spellStart"/>
+      <w:r>
+        <w:t>getIsFinal</w:t>
+      </w:r>
+      <w:proofErr w:type="spellEnd"/>
+      <w:r>
+        <w:t xml:space="preserve"> and </w:t>
+      </w:r>
+      <w:proofErr w:type="spellStart"/>
+      <w:r>
+        <w:t>setIsFinal</w:t>
+      </w:r>
+      <w:proofErr w:type="spellEnd"/>
+      <w:r>
+        <w:t xml:space="preserve">. Unfortunately, the class </w:t>
+      </w:r>
+      <w:proofErr w:type="spellStart"/>
+      <w:r>
+        <w:t>ActionNode</w:t>
+      </w:r>
+      <w:proofErr w:type="spellEnd"/>
+      <w:r>
+        <w:t xml:space="preserve"> </w:t>
+      </w:r>
+      <w:r>
+        <w:t xml:space="preserve">does not have the method </w:t>
+      </w:r>
+      <w:proofErr w:type="spellStart"/>
+      <w:r>
+        <w:t>getIsFinal</w:t>
+      </w:r>
+      <w:proofErr w:type="spellEnd"/>
+      <w:r>
+        <w:t xml:space="preserve"> but it has the method </w:t>
+      </w:r>
+      <w:proofErr w:type="spellStart"/>
+      <w:r>
+        <w:t>IsFinal</w:t>
+      </w:r>
+      <w:proofErr w:type="spellEnd"/>
       <w:r>
         <w:t>.</w:t>
       </w:r>
@@ -340,20 +601,295 @@
     </w:p>
     <w:p>
       <w:pPr>
+        <w:pStyle w:val="ListParagraph"/>
+        <w:numPr>
+          <w:ilvl w:val="0"/>
+          <w:numId w:val="2"/>
+        </w:numPr>
+      </w:pPr>
+      <w:r>
+        <w:t xml:space="preserve">Adding new folder models that behave similarly to existing folder models </w:t>
+      </w:r>
+      <w:r>
+        <w:t xml:space="preserve">requires manual changes to </w:t>
+      </w:r>
+      <w:proofErr w:type="spellStart"/>
+      <w:r>
+        <w:rPr>
+          <w:b/>
+        </w:rPr>
+        <w:t>xslt</w:t>
+      </w:r>
+      <w:proofErr w:type="spellEnd"/>
+      <w:r>
+        <w:rPr>
+          <w:b/>
+        </w:rPr>
+        <w:t>/renames.xsl</w:t>
+      </w:r>
+      <w:r>
+        <w:t>.</w:t>
+      </w:r>
+      <w:r>
+        <w:t xml:space="preserve"> Consider the example of adding </w:t>
+      </w:r>
+      <w:proofErr w:type="spellStart"/>
+      <w:r>
+        <w:t>clases</w:t>
+      </w:r>
+      <w:proofErr w:type="spellEnd"/>
+      <w:r>
+        <w:t xml:space="preserve"> </w:t>
+      </w:r>
+      <w:proofErr w:type="spellStart"/>
+      <w:r>
+        <w:t>ConstantFolder</w:t>
+      </w:r>
+      <w:proofErr w:type="spellEnd"/>
+      <w:r>
+        <w:t xml:space="preserve"> and </w:t>
+      </w:r>
+      <w:proofErr w:type="spellStart"/>
+      <w:r>
+        <w:t>ConstantFolderGroup</w:t>
+      </w:r>
+      <w:proofErr w:type="spellEnd"/>
+      <w:r>
+        <w:t xml:space="preserve"> based on the existing models for </w:t>
+      </w:r>
+      <w:proofErr w:type="spellStart"/>
+      <w:r>
+        <w:t>ActionFolder</w:t>
+      </w:r>
+      <w:proofErr w:type="spellEnd"/>
+      <w:r>
+        <w:t xml:space="preserve">, </w:t>
+      </w:r>
+      <w:proofErr w:type="spellStart"/>
+      <w:r>
+        <w:t>BehaviorFolder</w:t>
+      </w:r>
+      <w:proofErr w:type="spellEnd"/>
+      <w:r>
+        <w:t xml:space="preserve">, and </w:t>
+      </w:r>
+      <w:proofErr w:type="spellStart"/>
+      <w:r>
+        <w:t>PredicateFolder</w:t>
+      </w:r>
+      <w:proofErr w:type="spellEnd"/>
+      <w:r>
+        <w:t>:</w:t>
+      </w:r>
+    </w:p>
+    <w:p>
+      <w:pPr>
+        <w:pStyle w:val="ListParagraph"/>
+        <w:numPr>
+          <w:ilvl w:val="1"/>
+          <w:numId w:val="2"/>
+        </w:numPr>
+      </w:pPr>
+      <w:r>
+        <w:t>“</w:t>
+      </w:r>
+      <w:proofErr w:type="spellStart"/>
+      <w:proofErr w:type="gramStart"/>
+      <w:r>
+        <w:t>DMFn:isCompositeCollection</w:t>
+      </w:r>
+      <w:proofErr w:type="spellEnd"/>
+      <w:proofErr w:type="gramEnd"/>
+      <w:r>
+        <w:t>” must be changed to include entry “</w:t>
+      </w:r>
+      <w:r>
+        <w:t>&lt;</w:t>
+      </w:r>
+      <w:proofErr w:type="spellStart"/>
+      <w:r>
+        <w:t>xsl:when</w:t>
+      </w:r>
+      <w:proofErr w:type="spellEnd"/>
+      <w:r>
+        <w:t xml:space="preserve"> test="$</w:t>
+      </w:r>
+      <w:proofErr w:type="spellStart"/>
+      <w:r>
+        <w:t>className</w:t>
+      </w:r>
+      <w:proofErr w:type="spellEnd"/>
+      <w:r>
+        <w:t xml:space="preserve"> = '</w:t>
+      </w:r>
+      <w:proofErr w:type="spellStart"/>
+      <w:r>
+        <w:t>Constant</w:t>
+      </w:r>
+      <w:r>
+        <w:t>FolderGroup</w:t>
+      </w:r>
+      <w:proofErr w:type="spellEnd"/>
+      <w:r>
+        <w:t>'"&gt;1&lt;/</w:t>
+      </w:r>
+      <w:proofErr w:type="spellStart"/>
+      <w:r>
+        <w:t>xsl:when</w:t>
+      </w:r>
+      <w:proofErr w:type="spellEnd"/>
+      <w:r>
+        <w:t>&gt;</w:t>
+      </w:r>
+      <w:r>
+        <w:t xml:space="preserve">”; this change is needed to autogenerate XML readers and writers that correctly use </w:t>
+      </w:r>
+      <w:proofErr w:type="spellStart"/>
+      <w:r>
+        <w:t>Constant</w:t>
+      </w:r>
+      <w:r>
+        <w:t>FolderGroup</w:t>
+      </w:r>
+      <w:proofErr w:type="spellEnd"/>
+      <w:r>
+        <w:t xml:space="preserve"> model instances instead of attempting to write lists of </w:t>
+      </w:r>
+      <w:proofErr w:type="spellStart"/>
+      <w:r>
+        <w:t>ConstantFolderGroup</w:t>
+      </w:r>
+      <w:proofErr w:type="spellEnd"/>
+      <w:r>
+        <w:t xml:space="preserve"> collections (when other points in the serialization assume and provide only a single </w:t>
+      </w:r>
+      <w:proofErr w:type="spellStart"/>
+      <w:r>
+        <w:t>ConstantFolderGroup</w:t>
+      </w:r>
+      <w:proofErr w:type="spellEnd"/>
+      <w:r>
+        <w:t>).</w:t>
+      </w:r>
+    </w:p>
+    <w:p>
+      <w:pPr>
+        <w:pStyle w:val="ListParagraph"/>
+        <w:numPr>
+          <w:ilvl w:val="1"/>
+          <w:numId w:val="2"/>
+        </w:numPr>
+      </w:pPr>
+      <w:r>
+        <w:t>“</w:t>
+      </w:r>
+      <w:proofErr w:type="spellStart"/>
+      <w:proofErr w:type="gramStart"/>
+      <w:r>
+        <w:t>DMFn:getCompositeCollectionAccessor</w:t>
+      </w:r>
+      <w:proofErr w:type="spellEnd"/>
+      <w:proofErr w:type="gramEnd"/>
+      <w:r>
+        <w:t>” must be changed to include entry</w:t>
+      </w:r>
+      <w:r>
+        <w:t xml:space="preserve"> “</w:t>
+      </w:r>
+      <w:r>
+        <w:t>&lt;</w:t>
+      </w:r>
+      <w:proofErr w:type="spellStart"/>
+      <w:r>
+        <w:t>xsl:when</w:t>
+      </w:r>
+      <w:proofErr w:type="spellEnd"/>
+      <w:r>
+        <w:t xml:space="preserve"> test="$</w:t>
+      </w:r>
+      <w:proofErr w:type="spellStart"/>
+      <w:r>
+        <w:t>className</w:t>
+      </w:r>
+      <w:proofErr w:type="spellEnd"/>
+      <w:r>
+        <w:t xml:space="preserve"> = 'ConstantFolderGroup'"&gt;getConstantOrConstantFolder()&lt;/xsl:when&gt;</w:t>
+      </w:r>
+      <w:r>
+        <w:t>”</w:t>
+      </w:r>
+      <w:r>
+        <w:t>, where “</w:t>
+      </w:r>
+      <w:proofErr w:type="spellStart"/>
+      <w:r>
+        <w:t>getConstantOrConstantFolder</w:t>
+      </w:r>
+      <w:proofErr w:type="spellEnd"/>
+      <w:r>
+        <w:t>()</w:t>
+      </w:r>
+      <w:r>
+        <w:t xml:space="preserve">” is a call to the method that exposes the collection of Constant and Folder objects contained within the </w:t>
+      </w:r>
+      <w:proofErr w:type="spellStart"/>
+      <w:r>
+        <w:t>ConstantFolderGroup</w:t>
+      </w:r>
+      <w:proofErr w:type="spellEnd"/>
+      <w:r>
+        <w:t xml:space="preserve"> </w:t>
+      </w:r>
+      <w:proofErr w:type="spellStart"/>
+      <w:r>
+        <w:t>model.</w:t>
+      </w:r>
+      <w:proofErr w:type="spellEnd"/>
+      <w:r>
+        <w:t xml:space="preserve"> T</w:t>
+      </w:r>
+      <w:r>
+        <w:t xml:space="preserve">his change is needed to autogenerate XML readers and writers </w:t>
+      </w:r>
+      <w:r>
+        <w:t xml:space="preserve">that access the members of the </w:t>
+      </w:r>
+      <w:proofErr w:type="spellStart"/>
+      <w:r>
+        <w:t>ConstantFolderGroupModel</w:t>
+      </w:r>
+      <w:proofErr w:type="spellEnd"/>
+      <w:r>
+        <w:t>.</w:t>
+      </w:r>
+    </w:p>
+    <w:p>
+      <w:pPr>
         <w:pStyle w:val="Heading1"/>
       </w:pPr>
-      <w:bookmarkStart w:id="0" w:name="_GoBack"/>
-      <w:bookmarkEnd w:id="0"/>
-      <w:r>
-        <w:t>Update Simbionic Schema</w:t>
+      <w:r>
+        <w:t xml:space="preserve">Update </w:t>
+      </w:r>
+      <w:proofErr w:type="spellStart"/>
+      <w:r>
+        <w:t>Simbionic</w:t>
+      </w:r>
+      <w:proofErr w:type="spellEnd"/>
+      <w:r>
+        <w:t xml:space="preserve"> Schema</w:t>
       </w:r>
     </w:p>
     <w:p>
       <w:r>
         <w:t xml:space="preserve">The file </w:t>
       </w:r>
-      <w:r>
-        <w:t>xslt/Simbionic</w:t>
+      <w:proofErr w:type="spellStart"/>
+      <w:r>
+        <w:t>xslt</w:t>
+      </w:r>
+      <w:proofErr w:type="spellEnd"/>
+      <w:r>
+        <w:t>/Simbionic</w:t>
       </w:r>
       <w:r>
         <w:t>.xsd describes</w:t>
@@ -367,8 +903,13 @@
       <w:r>
         <w:t xml:space="preserve"> </w:t>
       </w:r>
-      <w:r>
-        <w:t xml:space="preserve">Simbionic </w:t>
+      <w:proofErr w:type="spellStart"/>
+      <w:r>
+        <w:t>Simbionic</w:t>
+      </w:r>
+      <w:proofErr w:type="spellEnd"/>
+      <w:r>
+        <w:t xml:space="preserve"> </w:t>
       </w:r>
       <w:r>
         <w:t xml:space="preserve">model.  For a class X there is </w:t>
@@ -383,19 +924,46 @@
         <w:t>XSD</w:t>
       </w:r>
       <w:r>
-        <w:t xml:space="preserve"> complexType whose name is X</w:t>
+        <w:t xml:space="preserve"> </w:t>
+      </w:r>
+      <w:proofErr w:type="spellStart"/>
+      <w:r>
+        <w:t>complexType</w:t>
+      </w:r>
+      <w:proofErr w:type="spellEnd"/>
+      <w:r>
+        <w:t xml:space="preserve"> whose name is X</w:t>
       </w:r>
       <w:r>
         <w:t>,</w:t>
       </w:r>
       <w:r>
-        <w:t xml:space="preserve"> representing the schema for the class X (see for example the ‘ActionNode’ schema and compare to the ActionNode class).</w:t>
+        <w:t xml:space="preserve"> representing the schema for the class X (see for example the ‘</w:t>
+      </w:r>
+      <w:proofErr w:type="spellStart"/>
+      <w:r>
+        <w:t>ActionNode</w:t>
+      </w:r>
+      <w:proofErr w:type="spellEnd"/>
+      <w:r>
+        <w:t xml:space="preserve">’ schema and compare to the </w:t>
+      </w:r>
+      <w:proofErr w:type="spellStart"/>
+      <w:r>
+        <w:t>ActionNode</w:t>
+      </w:r>
+      <w:proofErr w:type="spellEnd"/>
+      <w:r>
+        <w:t xml:space="preserve"> class).</w:t>
       </w:r>
       <w:r>
         <w:t xml:space="preserve"> </w:t>
       </w:r>
     </w:p>
     <w:p>
+      <w:pPr>
+        <w:pStyle w:val="Heading2"/>
+      </w:pPr>
       <w:r>
         <w:t>Notes:</w:t>
       </w:r>
@@ -421,29 +989,62 @@
         <w:t xml:space="preserve">: </w:t>
       </w:r>
       <w:r>
-        <w:t>As noted before, for a field name Y in type X, the generated code expects that the class ‘X’ has the methods getY and setY. If this is</w:t>
+        <w:t xml:space="preserve">As noted before, for a field name Y in type X, the generated code expects that the class ‘X’ has the methods </w:t>
+      </w:r>
+      <w:proofErr w:type="spellStart"/>
+      <w:r>
+        <w:t>getY</w:t>
+      </w:r>
+      <w:proofErr w:type="spellEnd"/>
+      <w:r>
+        <w:t xml:space="preserve"> and </w:t>
+      </w:r>
+      <w:proofErr w:type="spellStart"/>
+      <w:r>
+        <w:t>setY</w:t>
+      </w:r>
+      <w:proofErr w:type="spellEnd"/>
+      <w:r>
+        <w:t>. If this is</w:t>
       </w:r>
       <w:r>
         <w:t xml:space="preserve"> not the case, see the functions </w:t>
       </w:r>
+      <w:proofErr w:type="spellStart"/>
       <w:r>
         <w:t>getDMSetterName</w:t>
       </w:r>
-      <w:r>
-        <w:t xml:space="preserve"> and getDMG</w:t>
+      <w:proofErr w:type="spellEnd"/>
+      <w:r>
+        <w:t xml:space="preserve"> and </w:t>
+      </w:r>
+      <w:proofErr w:type="spellStart"/>
+      <w:r>
+        <w:t>getDMG</w:t>
       </w:r>
       <w:r>
         <w:t>etterName</w:t>
       </w:r>
-      <w:r>
-        <w:t xml:space="preserve"> in the file xslt/</w:t>
-      </w:r>
+      <w:proofErr w:type="spellEnd"/>
+      <w:r>
+        <w:t xml:space="preserve"> in the file </w:t>
+      </w:r>
+      <w:proofErr w:type="spellStart"/>
+      <w:r>
+        <w:t>xslt</w:t>
+      </w:r>
+      <w:proofErr w:type="spellEnd"/>
+      <w:r>
+        <w:t>/</w:t>
+      </w:r>
+      <w:proofErr w:type="spellStart"/>
       <w:r>
         <w:rPr>
           <w:b/>
         </w:rPr>
         <w:t>renames.xslt</w:t>
       </w:r>
+      <w:proofErr w:type="spellEnd"/>
     </w:p>
     <w:p>
       <w:pPr>
@@ -463,13 +1064,32 @@
         <w:t>:</w:t>
       </w:r>
       <w:r>
-        <w:t xml:space="preserve">  The code generation does not take into account subclasses. If  </w:t>
+        <w:t xml:space="preserve">  The code generation does not </w:t>
+      </w:r>
+      <w:proofErr w:type="gramStart"/>
+      <w:r>
+        <w:t>take into account</w:t>
+      </w:r>
+      <w:proofErr w:type="gramEnd"/>
+      <w:r>
+        <w:t xml:space="preserve"> subclasses. </w:t>
+      </w:r>
+      <w:proofErr w:type="gramStart"/>
+      <w:r>
+        <w:t xml:space="preserve">If  </w:t>
       </w:r>
       <w:r>
         <w:rPr>
           <w:u w:val="single"/>
         </w:rPr>
-        <w:t>A is a subclass of B</w:t>
+        <w:t>A</w:t>
+      </w:r>
+      <w:proofErr w:type="gramEnd"/>
+      <w:r>
+        <w:rPr>
+          <w:u w:val="single"/>
+        </w:rPr>
+        <w:t xml:space="preserve"> is a subclass of B</w:t>
       </w:r>
       <w:r>
         <w:t xml:space="preserve">, then in the schema definition </w:t>
@@ -493,7 +1113,23 @@
         <w:t xml:space="preserve"> declared for B need to be declared for A</w:t>
       </w:r>
       <w:r>
-        <w:t>. See for example CompoundActionNode which is a subclass of ActionNode.</w:t>
+        <w:t xml:space="preserve">. See for example </w:t>
+      </w:r>
+      <w:proofErr w:type="spellStart"/>
+      <w:r>
+        <w:t>CompoundActionNode</w:t>
+      </w:r>
+      <w:proofErr w:type="spellEnd"/>
+      <w:r>
+        <w:t xml:space="preserve"> which is a subclass of </w:t>
+      </w:r>
+      <w:proofErr w:type="spellStart"/>
+      <w:r>
+        <w:t>ActionNode</w:t>
+      </w:r>
+      <w:proofErr w:type="spellEnd"/>
+      <w:r>
+        <w:t>.</w:t>
       </w:r>
     </w:p>
     <w:p>
@@ -517,7 +1153,15 @@
         <w:t xml:space="preserve"> </w:t>
       </w:r>
       <w:r>
-        <w:t xml:space="preserve"> a collection of object of class X should have a complex type name ‘XGroup’</w:t>
+        <w:t xml:space="preserve"> a collection of object of class X should have a complex type name ‘</w:t>
+      </w:r>
+      <w:proofErr w:type="spellStart"/>
+      <w:r>
+        <w:t>XGroup</w:t>
+      </w:r>
+      <w:proofErr w:type="spellEnd"/>
+      <w:r>
+        <w:t>’</w:t>
       </w:r>
       <w:r>
         <w:t xml:space="preserve"> (yes, </w:t>
@@ -528,11 +1172,21 @@
       <w:r>
         <w:t xml:space="preserve">A collection is identified by being a </w:t>
       </w:r>
+      <w:proofErr w:type="spellStart"/>
+      <w:proofErr w:type="gramStart"/>
       <w:r>
         <w:rPr>
           <w:b/>
         </w:rPr>
-        <w:t xml:space="preserve">xsd:sequence </w:t>
+        <w:t>xsd:sequence</w:t>
+      </w:r>
+      <w:proofErr w:type="spellEnd"/>
+      <w:proofErr w:type="gramEnd"/>
+      <w:r>
+        <w:rPr>
+          <w:b/>
+        </w:rPr>
+        <w:t xml:space="preserve"> </w:t>
       </w:r>
       <w:r>
         <w:t>with only on element identifying the XML tag used for the elements in the sequence.</w:t>
@@ -579,7 +1233,17 @@
               <w:ind w:left="0"/>
             </w:pPr>
             <w:r>
-              <w:t>&lt;xsd:complexType name="Poly"&gt;</w:t>
+              <w:t>&lt;</w:t>
+            </w:r>
+            <w:proofErr w:type="spellStart"/>
+            <w:proofErr w:type="gramStart"/>
+            <w:r>
+              <w:t>xsd:complexType</w:t>
+            </w:r>
+            <w:proofErr w:type="spellEnd"/>
+            <w:proofErr w:type="gramEnd"/>
+            <w:r>
+              <w:t xml:space="preserve"> name="Poly"&gt;</w:t>
             </w:r>
           </w:p>
           <w:p>
@@ -589,11 +1253,21 @@
             <w:r>
               <w:t>&lt;</w:t>
             </w:r>
+            <w:proofErr w:type="spellStart"/>
+            <w:proofErr w:type="gramStart"/>
             <w:r>
               <w:rPr>
                 <w:b/>
               </w:rPr>
-              <w:t>xsd:all&gt;</w:t>
+              <w:t>xsd:all</w:t>
+            </w:r>
+            <w:proofErr w:type="spellEnd"/>
+            <w:proofErr w:type="gramEnd"/>
+            <w:r>
+              <w:rPr>
+                <w:b/>
+              </w:rPr>
+              <w:t>&gt;</w:t>
             </w:r>
           </w:p>
           <w:p>
@@ -601,7 +1275,25 @@
               <w:pStyle w:val="ListParagraph"/>
             </w:pPr>
             <w:r>
-              <w:t xml:space="preserve">   &lt;xsd:element name="indices" type="IndexGroup"/&gt;</w:t>
+              <w:t xml:space="preserve">   &lt;</w:t>
+            </w:r>
+            <w:proofErr w:type="spellStart"/>
+            <w:proofErr w:type="gramStart"/>
+            <w:r>
+              <w:t>xsd:element</w:t>
+            </w:r>
+            <w:proofErr w:type="spellEnd"/>
+            <w:proofErr w:type="gramEnd"/>
+            <w:r>
+              <w:t xml:space="preserve"> name="indices" type="</w:t>
+            </w:r>
+            <w:proofErr w:type="spellStart"/>
+            <w:r>
+              <w:t>IndexGroup</w:t>
+            </w:r>
+            <w:proofErr w:type="spellEnd"/>
+            <w:r>
+              <w:t>"/&gt;</w:t>
             </w:r>
           </w:p>
           <w:p>
@@ -609,7 +1301,25 @@
               <w:pStyle w:val="ListParagraph"/>
             </w:pPr>
             <w:r>
-              <w:t xml:space="preserve">   &lt;xsd:element name="locals" type="LocalGroup"/&gt;</w:t>
+              <w:t xml:space="preserve">   &lt;</w:t>
+            </w:r>
+            <w:proofErr w:type="spellStart"/>
+            <w:proofErr w:type="gramStart"/>
+            <w:r>
+              <w:t>xsd:element</w:t>
+            </w:r>
+            <w:proofErr w:type="spellEnd"/>
+            <w:proofErr w:type="gramEnd"/>
+            <w:r>
+              <w:t xml:space="preserve"> name="locals" type="</w:t>
+            </w:r>
+            <w:proofErr w:type="spellStart"/>
+            <w:r>
+              <w:t>LocalGroup</w:t>
+            </w:r>
+            <w:proofErr w:type="spellEnd"/>
+            <w:r>
+              <w:t>"/&gt;</w:t>
             </w:r>
           </w:p>
           <w:p>
@@ -623,7 +1333,25 @@
               <w:t xml:space="preserve">   </w:t>
             </w:r>
             <w:r>
-              <w:t>&lt;xsd:element name="nodes" type="NodeGroup"/&gt;</w:t>
+              <w:t>&lt;</w:t>
+            </w:r>
+            <w:proofErr w:type="spellStart"/>
+            <w:proofErr w:type="gramStart"/>
+            <w:r>
+              <w:t>xsd:element</w:t>
+            </w:r>
+            <w:proofErr w:type="spellEnd"/>
+            <w:proofErr w:type="gramEnd"/>
+            <w:r>
+              <w:t xml:space="preserve"> name="nodes" type="</w:t>
+            </w:r>
+            <w:proofErr w:type="spellStart"/>
+            <w:r>
+              <w:t>NodeGroup</w:t>
+            </w:r>
+            <w:proofErr w:type="spellEnd"/>
+            <w:r>
+              <w:t>"/&gt;</w:t>
             </w:r>
           </w:p>
           <w:p>
@@ -640,7 +1368,37 @@
               <w:rPr>
                 <w:b/>
               </w:rPr>
-              <w:t>&lt;xsd:element name="conditions" type="ConditionGroup"/&gt;</w:t>
+              <w:t>&lt;</w:t>
+            </w:r>
+            <w:proofErr w:type="spellStart"/>
+            <w:proofErr w:type="gramStart"/>
+            <w:r>
+              <w:rPr>
+                <w:b/>
+              </w:rPr>
+              <w:t>xsd:element</w:t>
+            </w:r>
+            <w:proofErr w:type="spellEnd"/>
+            <w:proofErr w:type="gramEnd"/>
+            <w:r>
+              <w:rPr>
+                <w:b/>
+              </w:rPr>
+              <w:t xml:space="preserve"> name="conditions" type="</w:t>
+            </w:r>
+            <w:proofErr w:type="spellStart"/>
+            <w:r>
+              <w:rPr>
+                <w:b/>
+              </w:rPr>
+              <w:t>ConditionGroup</w:t>
+            </w:r>
+            <w:proofErr w:type="spellEnd"/>
+            <w:r>
+              <w:rPr>
+                <w:b/>
+              </w:rPr>
+              <w:t>"/&gt;</w:t>
             </w:r>
           </w:p>
           <w:p>
@@ -648,10 +1406,29 @@
               <w:pStyle w:val="ListParagraph"/>
             </w:pPr>
             <w:r>
-              <w:t xml:space="preserve">   &lt;xsd:element name="</w:t>
-            </w:r>
-            <w:r>
-              <w:t>connectors" type="StartGroup"/&gt;</w:t>
+              <w:lastRenderedPageBreak/>
+              <w:t xml:space="preserve">   &lt;</w:t>
+            </w:r>
+            <w:proofErr w:type="spellStart"/>
+            <w:proofErr w:type="gramStart"/>
+            <w:r>
+              <w:t>xsd:element</w:t>
+            </w:r>
+            <w:proofErr w:type="spellEnd"/>
+            <w:proofErr w:type="gramEnd"/>
+            <w:r>
+              <w:t xml:space="preserve"> name="</w:t>
+            </w:r>
+            <w:r>
+              <w:t>connectors" type="</w:t>
+            </w:r>
+            <w:proofErr w:type="spellStart"/>
+            <w:r>
+              <w:t>StartGroup</w:t>
+            </w:r>
+            <w:proofErr w:type="spellEnd"/>
+            <w:r>
+              <w:t>"/&gt;</w:t>
             </w:r>
           </w:p>
           <w:p>
@@ -665,7 +1442,23 @@
               <w:rPr>
                 <w:b/>
               </w:rPr>
-              <w:t>&lt;/xsd:all&gt;</w:t>
+              <w:t>&lt;/</w:t>
+            </w:r>
+            <w:proofErr w:type="spellStart"/>
+            <w:proofErr w:type="gramStart"/>
+            <w:r>
+              <w:rPr>
+                <w:b/>
+              </w:rPr>
+              <w:t>xsd:all</w:t>
+            </w:r>
+            <w:proofErr w:type="spellEnd"/>
+            <w:proofErr w:type="gramEnd"/>
+            <w:r>
+              <w:rPr>
+                <w:b/>
+              </w:rPr>
+              <w:t>&gt;</w:t>
             </w:r>
           </w:p>
           <w:p>
@@ -674,7 +1467,17 @@
               <w:ind w:left="0"/>
             </w:pPr>
             <w:r>
-              <w:t>&lt;/xsd:complexType&gt;</w:t>
+              <w:t>&lt;/</w:t>
+            </w:r>
+            <w:proofErr w:type="spellStart"/>
+            <w:proofErr w:type="gramStart"/>
+            <w:r>
+              <w:t>xsd:complexType</w:t>
+            </w:r>
+            <w:proofErr w:type="spellEnd"/>
+            <w:proofErr w:type="gramEnd"/>
+            <w:r>
+              <w:t>&gt;</w:t>
             </w:r>
           </w:p>
         </w:tc>
@@ -685,7 +1488,16 @@
         <w:pStyle w:val="ListParagraph"/>
       </w:pPr>
       <w:r>
-        <w:t>And the declaration of NodeGroup is</w:t>
+        <w:lastRenderedPageBreak/>
+        <w:t xml:space="preserve">And the declaration of </w:t>
+      </w:r>
+      <w:proofErr w:type="spellStart"/>
+      <w:r>
+        <w:t>NodeGroup</w:t>
+      </w:r>
+      <w:proofErr w:type="spellEnd"/>
+      <w:r>
+        <w:t xml:space="preserve"> is</w:t>
       </w:r>
     </w:p>
     <w:tbl>
@@ -704,8 +1516,27 @@
             <w:tcW w:w="9576" w:type="dxa"/>
           </w:tcPr>
           <w:p>
-            <w:r>
-              <w:t>&lt;xsd:complexType name="ConditionGroup"&gt;</w:t>
+            <w:bookmarkStart w:id="0" w:name="_Hlk513577516"/>
+            <w:r>
+              <w:t>&lt;</w:t>
+            </w:r>
+            <w:proofErr w:type="spellStart"/>
+            <w:proofErr w:type="gramStart"/>
+            <w:r>
+              <w:t>xsd:complexType</w:t>
+            </w:r>
+            <w:proofErr w:type="spellEnd"/>
+            <w:proofErr w:type="gramEnd"/>
+            <w:r>
+              <w:t xml:space="preserve"> name="</w:t>
+            </w:r>
+            <w:proofErr w:type="spellStart"/>
+            <w:r>
+              <w:t>ConditionGroup</w:t>
+            </w:r>
+            <w:proofErr w:type="spellEnd"/>
+            <w:r>
+              <w:t>"&gt;</w:t>
             </w:r>
           </w:p>
           <w:p>
@@ -718,21 +1549,46 @@
               <w:rPr>
                 <w:b/>
               </w:rPr>
-              <w:t xml:space="preserve">   </w:t>
-            </w:r>
+              <w:t xml:space="preserve">    &lt;</w:t>
+            </w:r>
+            <w:proofErr w:type="spellStart"/>
+            <w:proofErr w:type="gramStart"/>
             <w:r>
               <w:rPr>
                 <w:b/>
               </w:rPr>
-              <w:t xml:space="preserve"> &lt;xsd:sequence&gt;</w:t>
+              <w:t>xsd:sequence</w:t>
+            </w:r>
+            <w:proofErr w:type="spellEnd"/>
+            <w:proofErr w:type="gramEnd"/>
+            <w:r>
+              <w:rPr>
+                <w:b/>
+              </w:rPr>
+              <w:t>&gt;</w:t>
             </w:r>
           </w:p>
           <w:p>
             <w:r>
-              <w:t xml:space="preserve">    </w:t>
-            </w:r>
-            <w:r>
-              <w:t xml:space="preserve"> &lt;xsd:element name="condition" type="Condition" minOccurs="0" maxOccurs="unbounded"/&gt;</w:t>
+              <w:t xml:space="preserve">     &lt;</w:t>
+            </w:r>
+            <w:proofErr w:type="spellStart"/>
+            <w:proofErr w:type="gramStart"/>
+            <w:r>
+              <w:t>xsd:element</w:t>
+            </w:r>
+            <w:proofErr w:type="spellEnd"/>
+            <w:proofErr w:type="gramEnd"/>
+            <w:r>
+              <w:t xml:space="preserve"> name="condition" type="Condition" minOccurs="0" </w:t>
+            </w:r>
+            <w:proofErr w:type="spellStart"/>
+            <w:r>
+              <w:t>maxOccurs</w:t>
+            </w:r>
+            <w:proofErr w:type="spellEnd"/>
+            <w:r>
+              <w:t>="unbounded"/&gt;</w:t>
             </w:r>
           </w:p>
           <w:p>
@@ -742,16 +1598,29 @@
               </w:rPr>
             </w:pPr>
             <w:r>
-              <w:t xml:space="preserve">  </w:t>
-            </w:r>
-            <w:r>
-              <w:t xml:space="preserve"> </w:t>
+              <w:t xml:space="preserve">   </w:t>
             </w:r>
             <w:r>
               <w:rPr>
                 <w:b/>
               </w:rPr>
-              <w:t>&lt;/xsd:sequence&gt;</w:t>
+              <w:t>&lt;/</w:t>
+            </w:r>
+            <w:proofErr w:type="spellStart"/>
+            <w:proofErr w:type="gramStart"/>
+            <w:r>
+              <w:rPr>
+                <w:b/>
+              </w:rPr>
+              <w:t>xsd:sequence</w:t>
+            </w:r>
+            <w:proofErr w:type="spellEnd"/>
+            <w:proofErr w:type="gramEnd"/>
+            <w:r>
+              <w:rPr>
+                <w:b/>
+              </w:rPr>
+              <w:t>&gt;</w:t>
             </w:r>
           </w:p>
           <w:p>
@@ -760,34 +1629,59 @@
               <w:ind w:left="0"/>
             </w:pPr>
             <w:r>
-              <w:t>&lt;/xsd:complexType&gt;</w:t>
+              <w:t>&lt;/</w:t>
+            </w:r>
+            <w:proofErr w:type="spellStart"/>
+            <w:proofErr w:type="gramStart"/>
+            <w:r>
+              <w:t>xsd:complexType</w:t>
+            </w:r>
+            <w:proofErr w:type="spellEnd"/>
+            <w:proofErr w:type="gramEnd"/>
+            <w:r>
+              <w:t>&gt;</w:t>
             </w:r>
           </w:p>
         </w:tc>
       </w:tr>
     </w:tbl>
+    <w:bookmarkEnd w:id="0"/>
     <w:p>
       <w:pPr>
         <w:pStyle w:val="ListParagraph"/>
       </w:pPr>
       <w:r>
-        <w:t xml:space="preserve">KEY: The ConditionGroup is declared to be a ‘sequence’ (use </w:t>
-      </w:r>
+        <w:t xml:space="preserve">KEY: The </w:t>
+      </w:r>
+      <w:proofErr w:type="spellStart"/>
+      <w:r>
+        <w:t>ConditionGroup</w:t>
+      </w:r>
+      <w:proofErr w:type="spellEnd"/>
+      <w:r>
+        <w:t xml:space="preserve"> is declared to be a ‘sequence’ (use </w:t>
+      </w:r>
+      <w:proofErr w:type="spellStart"/>
+      <w:proofErr w:type="gramStart"/>
       <w:r>
         <w:rPr>
           <w:b/>
         </w:rPr>
         <w:t>xsd:sequence</w:t>
       </w:r>
+      <w:proofErr w:type="spellEnd"/>
+      <w:proofErr w:type="gramEnd"/>
       <w:r>
         <w:t xml:space="preserve"> for collections, </w:t>
       </w:r>
+      <w:proofErr w:type="spellStart"/>
       <w:r>
         <w:rPr>
           <w:b/>
         </w:rPr>
         <w:t>xsd:all</w:t>
       </w:r>
+      <w:proofErr w:type="spellEnd"/>
       <w:r>
         <w:rPr>
           <w:b/>
@@ -797,6 +1691,486 @@
       <w:r>
         <w:t xml:space="preserve">for regular types). </w:t>
       </w:r>
+    </w:p>
+    <w:p>
+      <w:pPr>
+        <w:pStyle w:val="ListParagraph"/>
+        <w:numPr>
+          <w:ilvl w:val="0"/>
+          <w:numId w:val="3"/>
+        </w:numPr>
+      </w:pPr>
+      <w:r>
+        <w:t>“</w:t>
+      </w:r>
+      <w:r>
+        <w:rPr>
+          <w:b/>
+        </w:rPr>
+        <w:t>Composite Collections</w:t>
+      </w:r>
+      <w:r>
+        <w:t xml:space="preserve">” Additional work is needed to create custom Folders like the ones already used for Actions, Predicates, and Behaviors. The example of </w:t>
+      </w:r>
+      <w:proofErr w:type="spellStart"/>
+      <w:r>
+        <w:t>ConstantFolder</w:t>
+      </w:r>
+      <w:proofErr w:type="spellEnd"/>
+      <w:r>
+        <w:t xml:space="preserve"> and </w:t>
+      </w:r>
+      <w:proofErr w:type="spellStart"/>
+      <w:r>
+        <w:t>ConstantFolderGroup</w:t>
+      </w:r>
+      <w:proofErr w:type="spellEnd"/>
+      <w:r>
+        <w:t xml:space="preserve"> from the </w:t>
+      </w:r>
+      <w:proofErr w:type="spellStart"/>
+      <w:r>
+        <w:t>Simbionic</w:t>
+      </w:r>
+      <w:proofErr w:type="spellEnd"/>
+      <w:r>
+        <w:t xml:space="preserve"> Model section is used here.</w:t>
+      </w:r>
+    </w:p>
+    <w:p>
+      <w:pPr>
+        <w:pStyle w:val="ListParagraph"/>
+      </w:pPr>
+    </w:p>
+    <w:p>
+      <w:pPr>
+        <w:pStyle w:val="ListParagraph"/>
+      </w:pPr>
+      <w:r>
+        <w:t>Newer _</w:t>
+      </w:r>
+      <w:proofErr w:type="spellStart"/>
+      <w:r>
+        <w:t>FolderGroup</w:t>
+      </w:r>
+      <w:proofErr w:type="spellEnd"/>
+      <w:r>
+        <w:t xml:space="preserve"> types that contain elements that might either be folders or elements should copy the structure of existing folders; the choice element is emphasized as the main difference between the new model and the old, no-folder approach using </w:t>
+      </w:r>
+      <w:proofErr w:type="spellStart"/>
+      <w:r>
+        <w:t>xsd</w:t>
+      </w:r>
+      <w:proofErr w:type="spellEnd"/>
+      <w:r>
+        <w:t xml:space="preserve"> sequences.</w:t>
+      </w:r>
+    </w:p>
+    <w:tbl>
+      <w:tblPr>
+        <w:tblStyle w:val="TableGrid"/>
+        <w:tblW w:w="0" w:type="auto"/>
+        <w:tblInd w:w="720" w:type="dxa"/>
+        <w:tblLook w:val="04A0" w:firstRow="1" w:lastRow="0" w:firstColumn="1" w:lastColumn="0" w:noHBand="0" w:noVBand="1"/>
+      </w:tblPr>
+      <w:tblGrid>
+        <w:gridCol w:w="8856"/>
+      </w:tblGrid>
+      <w:tr>
+        <w:tc>
+          <w:tcPr>
+            <w:tcW w:w="9576" w:type="dxa"/>
+          </w:tcPr>
+          <w:p>
+            <w:r>
+              <w:t>&lt;</w:t>
+            </w:r>
+            <w:proofErr w:type="spellStart"/>
+            <w:proofErr w:type="gramStart"/>
+            <w:r>
+              <w:t>xsd:complexType</w:t>
+            </w:r>
+            <w:proofErr w:type="spellEnd"/>
+            <w:proofErr w:type="gramEnd"/>
+            <w:r>
+              <w:t xml:space="preserve"> name="</w:t>
+            </w:r>
+            <w:proofErr w:type="spellStart"/>
+            <w:r>
+              <w:t>ConstantFolderGroup</w:t>
+            </w:r>
+            <w:proofErr w:type="spellEnd"/>
+            <w:r>
+              <w:t>"&gt;</w:t>
+            </w:r>
+          </w:p>
+          <w:p>
+            <w:pPr>
+              <w:rPr>
+                <w:b/>
+              </w:rPr>
+            </w:pPr>
+            <w:r>
+              <w:t xml:space="preserve"> </w:t>
+            </w:r>
+            <w:r>
+              <w:rPr>
+                <w:b/>
+              </w:rPr>
+              <w:t xml:space="preserve"> &lt;</w:t>
+            </w:r>
+            <w:proofErr w:type="spellStart"/>
+            <w:proofErr w:type="gramStart"/>
+            <w:r>
+              <w:rPr>
+                <w:b/>
+              </w:rPr>
+              <w:t>xsd:choice</w:t>
+            </w:r>
+            <w:proofErr w:type="spellEnd"/>
+            <w:proofErr w:type="gramEnd"/>
+            <w:r>
+              <w:rPr>
+                <w:b/>
+              </w:rPr>
+              <w:t xml:space="preserve"> minOccurs="0" </w:t>
+            </w:r>
+            <w:proofErr w:type="spellStart"/>
+            <w:r>
+              <w:rPr>
+                <w:b/>
+              </w:rPr>
+              <w:t>maxOccurs</w:t>
+            </w:r>
+            <w:proofErr w:type="spellEnd"/>
+            <w:r>
+              <w:rPr>
+                <w:b/>
+              </w:rPr>
+              <w:t>="unbounded"&gt;</w:t>
+            </w:r>
+          </w:p>
+          <w:p>
+            <w:r>
+              <w:t xml:space="preserve">   &lt;</w:t>
+            </w:r>
+            <w:proofErr w:type="spellStart"/>
+            <w:proofErr w:type="gramStart"/>
+            <w:r>
+              <w:t>xsd:element</w:t>
+            </w:r>
+            <w:proofErr w:type="spellEnd"/>
+            <w:proofErr w:type="gramEnd"/>
+            <w:r>
+              <w:t xml:space="preserve"> name="constant" type="Constant" /&gt;</w:t>
+            </w:r>
+          </w:p>
+          <w:p>
+            <w:r>
+              <w:t xml:space="preserve">   </w:t>
+            </w:r>
+            <w:r>
+              <w:t>&lt;</w:t>
+            </w:r>
+            <w:proofErr w:type="spellStart"/>
+            <w:proofErr w:type="gramStart"/>
+            <w:r>
+              <w:t>xsd:element</w:t>
+            </w:r>
+            <w:proofErr w:type="spellEnd"/>
+            <w:proofErr w:type="gramEnd"/>
+            <w:r>
+              <w:t xml:space="preserve"> name="</w:t>
+            </w:r>
+            <w:proofErr w:type="spellStart"/>
+            <w:r>
+              <w:t>constantFolder</w:t>
+            </w:r>
+            <w:proofErr w:type="spellEnd"/>
+            <w:r>
+              <w:t>" type="</w:t>
+            </w:r>
+            <w:proofErr w:type="spellStart"/>
+            <w:r>
+              <w:t>ConstantFolder</w:t>
+            </w:r>
+            <w:proofErr w:type="spellEnd"/>
+            <w:r>
+              <w:t>"/&gt;</w:t>
+            </w:r>
+          </w:p>
+          <w:p>
+            <w:pPr>
+              <w:rPr>
+                <w:b/>
+              </w:rPr>
+            </w:pPr>
+            <w:r>
+              <w:t xml:space="preserve">  </w:t>
+            </w:r>
+            <w:r>
+              <w:rPr>
+                <w:b/>
+              </w:rPr>
+              <w:t>&lt;/</w:t>
+            </w:r>
+            <w:proofErr w:type="spellStart"/>
+            <w:proofErr w:type="gramStart"/>
+            <w:r>
+              <w:rPr>
+                <w:b/>
+              </w:rPr>
+              <w:t>xsd:choice</w:t>
+            </w:r>
+            <w:proofErr w:type="spellEnd"/>
+            <w:proofErr w:type="gramEnd"/>
+            <w:r>
+              <w:rPr>
+                <w:b/>
+              </w:rPr>
+              <w:t>&gt;</w:t>
+            </w:r>
+          </w:p>
+          <w:p>
+            <w:r>
+              <w:t>&lt;/</w:t>
+            </w:r>
+            <w:proofErr w:type="spellStart"/>
+            <w:proofErr w:type="gramStart"/>
+            <w:r>
+              <w:t>xsd:complexType</w:t>
+            </w:r>
+            <w:proofErr w:type="spellEnd"/>
+            <w:proofErr w:type="gramEnd"/>
+            <w:r>
+              <w:t>&gt;</w:t>
+            </w:r>
+          </w:p>
+        </w:tc>
+      </w:tr>
+    </w:tbl>
+    <w:p>
+      <w:pPr>
+        <w:pStyle w:val="ListParagraph"/>
+      </w:pPr>
+    </w:p>
+    <w:p>
+      <w:pPr>
+        <w:pStyle w:val="ListParagraph"/>
+      </w:pPr>
+      <w:r>
+        <w:t xml:space="preserve">New _Folder types can also use a </w:t>
+      </w:r>
+      <w:proofErr w:type="spellStart"/>
+      <w:r>
+        <w:t>xsd</w:t>
+      </w:r>
+      <w:proofErr w:type="spellEnd"/>
+      <w:r>
+        <w:t xml:space="preserve"> structure identical to that of existing _Folder types</w:t>
+      </w:r>
+    </w:p>
+    <w:tbl>
+      <w:tblPr>
+        <w:tblStyle w:val="TableGrid"/>
+        <w:tblW w:w="0" w:type="auto"/>
+        <w:tblInd w:w="720" w:type="dxa"/>
+        <w:tblLook w:val="04A0" w:firstRow="1" w:lastRow="0" w:firstColumn="1" w:lastColumn="0" w:noHBand="0" w:noVBand="1"/>
+      </w:tblPr>
+      <w:tblGrid>
+        <w:gridCol w:w="8856"/>
+      </w:tblGrid>
+      <w:tr>
+        <w:tc>
+          <w:tcPr>
+            <w:tcW w:w="9576" w:type="dxa"/>
+          </w:tcPr>
+          <w:p>
+            <w:r>
+              <w:t>&lt;</w:t>
+            </w:r>
+            <w:proofErr w:type="spellStart"/>
+            <w:proofErr w:type="gramStart"/>
+            <w:r>
+              <w:t>xsd:complexType</w:t>
+            </w:r>
+            <w:proofErr w:type="spellEnd"/>
+            <w:proofErr w:type="gramEnd"/>
+            <w:r>
+              <w:t xml:space="preserve"> name="</w:t>
+            </w:r>
+            <w:proofErr w:type="spellStart"/>
+            <w:r>
+              <w:t>ConstantFolder</w:t>
+            </w:r>
+            <w:proofErr w:type="spellEnd"/>
+            <w:r>
+              <w:t>"&gt;</w:t>
+            </w:r>
+          </w:p>
+          <w:p>
+            <w:r>
+              <w:t xml:space="preserve"> </w:t>
+            </w:r>
+            <w:r>
+              <w:t>&lt;</w:t>
+            </w:r>
+            <w:proofErr w:type="spellStart"/>
+            <w:proofErr w:type="gramStart"/>
+            <w:r>
+              <w:t>xsd:all</w:t>
+            </w:r>
+            <w:proofErr w:type="spellEnd"/>
+            <w:proofErr w:type="gramEnd"/>
+            <w:r>
+              <w:t>&gt;</w:t>
+            </w:r>
+          </w:p>
+          <w:p>
+            <w:r>
+              <w:t xml:space="preserve">  &lt;</w:t>
+            </w:r>
+            <w:proofErr w:type="spellStart"/>
+            <w:proofErr w:type="gramStart"/>
+            <w:r>
+              <w:t>xsd:element</w:t>
+            </w:r>
+            <w:proofErr w:type="spellEnd"/>
+            <w:proofErr w:type="gramEnd"/>
+            <w:r>
+              <w:t xml:space="preserve"> name="name" type="</w:t>
+            </w:r>
+            <w:proofErr w:type="spellStart"/>
+            <w:r>
+              <w:t>xsd:string</w:t>
+            </w:r>
+            <w:proofErr w:type="spellEnd"/>
+            <w:r>
+              <w:t xml:space="preserve">"/&gt;  </w:t>
+            </w:r>
+          </w:p>
+          <w:p>
+            <w:r>
+              <w:t xml:space="preserve">  &lt;</w:t>
+            </w:r>
+            <w:proofErr w:type="spellStart"/>
+            <w:proofErr w:type="gramStart"/>
+            <w:r>
+              <w:t>xsd:element</w:t>
+            </w:r>
+            <w:proofErr w:type="spellEnd"/>
+            <w:proofErr w:type="gramEnd"/>
+            <w:r>
+              <w:t xml:space="preserve"> name="</w:t>
+            </w:r>
+            <w:proofErr w:type="spellStart"/>
+            <w:r>
+              <w:t>constantChildren</w:t>
+            </w:r>
+            <w:proofErr w:type="spellEnd"/>
+            <w:r>
+              <w:t>" type="</w:t>
+            </w:r>
+            <w:proofErr w:type="spellStart"/>
+            <w:r>
+              <w:t>ConstantFolderGroup</w:t>
+            </w:r>
+            <w:proofErr w:type="spellEnd"/>
+            <w:r>
+              <w:t>"/&gt;</w:t>
+            </w:r>
+          </w:p>
+          <w:p>
+            <w:r>
+              <w:t xml:space="preserve"> &lt;/</w:t>
+            </w:r>
+            <w:proofErr w:type="spellStart"/>
+            <w:proofErr w:type="gramStart"/>
+            <w:r>
+              <w:t>xsd:all</w:t>
+            </w:r>
+            <w:proofErr w:type="spellEnd"/>
+            <w:proofErr w:type="gramEnd"/>
+            <w:r>
+              <w:t>&gt;</w:t>
+            </w:r>
+          </w:p>
+          <w:p>
+            <w:r>
+              <w:t>&lt;/</w:t>
+            </w:r>
+            <w:proofErr w:type="spellStart"/>
+            <w:proofErr w:type="gramStart"/>
+            <w:r>
+              <w:t>xsd:complexType</w:t>
+            </w:r>
+            <w:proofErr w:type="spellEnd"/>
+            <w:proofErr w:type="gramEnd"/>
+            <w:r>
+              <w:t>&gt;</w:t>
+            </w:r>
+          </w:p>
+        </w:tc>
+      </w:tr>
+    </w:tbl>
+    <w:p>
+      <w:pPr>
+        <w:pStyle w:val="ListParagraph"/>
+      </w:pPr>
+    </w:p>
+    <w:p>
+      <w:pPr>
+        <w:pStyle w:val="ListParagraph"/>
+      </w:pPr>
+      <w:r>
+        <w:t xml:space="preserve">Finally, changes made to the </w:t>
+      </w:r>
+      <w:proofErr w:type="spellStart"/>
+      <w:r>
+        <w:t>SimBionicJava</w:t>
+      </w:r>
+      <w:proofErr w:type="spellEnd"/>
+      <w:r>
+        <w:t xml:space="preserve"> model to accommodate the new folder model should also be reflected.</w:t>
+      </w:r>
+    </w:p>
+    <w:tbl>
+      <w:tblPr>
+        <w:tblStyle w:val="TableGrid"/>
+        <w:tblW w:w="0" w:type="auto"/>
+        <w:tblInd w:w="720" w:type="dxa"/>
+        <w:tblLook w:val="04A0" w:firstRow="1" w:lastRow="0" w:firstColumn="1" w:lastColumn="0" w:noHBand="0" w:noVBand="1"/>
+      </w:tblPr>
+      <w:tblGrid>
+        <w:gridCol w:w="8856"/>
+      </w:tblGrid>
+      <w:tr>
+        <w:tc>
+          <w:tcPr>
+            <w:tcW w:w="9576" w:type="dxa"/>
+          </w:tcPr>
+          <w:p>
+            <w:r>
+              <w:t>&lt;</w:t>
+            </w:r>
+            <w:proofErr w:type="spellStart"/>
+            <w:r>
+              <w:t>xsd:element</w:t>
+            </w:r>
+            <w:proofErr w:type="spellEnd"/>
+            <w:r>
+              <w:t xml:space="preserve"> name="constants" type="ConstantFolderGroup"/&gt;</w:t>
+            </w:r>
+            <w:bookmarkStart w:id="1" w:name="_GoBack"/>
+            <w:bookmarkEnd w:id="1"/>
+          </w:p>
+        </w:tc>
+      </w:tr>
+    </w:tbl>
+    <w:p>
+      <w:pPr>
+        <w:pStyle w:val="ListParagraph"/>
+      </w:pPr>
     </w:p>
     <w:sectPr>
       <w:pgSz w:w="12240" w:h="15840"/>
@@ -809,8 +2183,8 @@
 </file>
 
 <file path=word/numbering.xml><?xml version="1.0" encoding="utf-8"?>
-<w:numbering xmlns:wpc="http://schemas.microsoft.com/office/word/2010/wordprocessingCanvas" xmlns:mc="http://schemas.openxmlformats.org/markup-compatibility/2006" xmlns:o="urn:schemas-microsoft-com:office:office" xmlns:r="http://schemas.openxmlformats.org/officeDocument/2006/relationships" xmlns:m="http://schemas.openxmlformats.org/officeDocument/2006/math" xmlns:v="urn:schemas-microsoft-com:vml" xmlns:wp14="http://schemas.microsoft.com/office/word/2010/wordprocessingDrawing" xmlns:wp="http://schemas.openxmlformats.org/drawingml/2006/wordprocessingDrawing" xmlns:w10="urn:schemas-microsoft-com:office:word" xmlns:w="http://schemas.openxmlformats.org/wordprocessingml/2006/main" xmlns:w14="http://schemas.microsoft.com/office/word/2010/wordml" xmlns:wpg="http://schemas.microsoft.com/office/word/2010/wordprocessingGroup" xmlns:wpi="http://schemas.microsoft.com/office/word/2010/wordprocessingInk" xmlns:wne="http://schemas.microsoft.com/office/word/2006/wordml" xmlns:wps="http://schemas.microsoft.com/office/word/2010/wordprocessingShape" mc:Ignorable="w14 wp14">
-  <w:abstractNum w:abstractNumId="0">
+<w:numbering xmlns:wpc="http://schemas.microsoft.com/office/word/2010/wordprocessingCanvas" xmlns:cx="http://schemas.microsoft.com/office/drawing/2014/chartex" xmlns:cx1="http://schemas.microsoft.com/office/drawing/2015/9/8/chartex" xmlns:cx2="http://schemas.microsoft.com/office/drawing/2015/10/21/chartex" xmlns:cx3="http://schemas.microsoft.com/office/drawing/2016/5/9/chartex" xmlns:cx4="http://schemas.microsoft.com/office/drawing/2016/5/10/chartex" xmlns:cx5="http://schemas.microsoft.com/office/drawing/2016/5/11/chartex" xmlns:cx6="http://schemas.microsoft.com/office/drawing/2016/5/12/chartex" xmlns:cx7="http://schemas.microsoft.com/office/drawing/2016/5/13/chartex" xmlns:cx8="http://schemas.microsoft.com/office/drawing/2016/5/14/chartex" xmlns:mc="http://schemas.openxmlformats.org/markup-compatibility/2006" xmlns:aink="http://schemas.microsoft.com/office/drawing/2016/ink" xmlns:am3d="http://schemas.microsoft.com/office/drawing/2017/model3d" xmlns:o="urn:schemas-microsoft-com:office:office" xmlns:r="http://schemas.openxmlformats.org/officeDocument/2006/relationships" xmlns:m="http://schemas.openxmlformats.org/officeDocument/2006/math" xmlns:v="urn:schemas-microsoft-com:vml" xmlns:wp14="http://schemas.microsoft.com/office/word/2010/wordprocessingDrawing" xmlns:wp="http://schemas.openxmlformats.org/drawingml/2006/wordprocessingDrawing" xmlns:w10="urn:schemas-microsoft-com:office:word" xmlns:w="http://schemas.openxmlformats.org/wordprocessingml/2006/main" xmlns:w14="http://schemas.microsoft.com/office/word/2010/wordml" xmlns:w15="http://schemas.microsoft.com/office/word/2012/wordml" xmlns:w16cid="http://schemas.microsoft.com/office/word/2016/wordml/cid" xmlns:w16se="http://schemas.microsoft.com/office/word/2015/wordml/symex" xmlns:wpg="http://schemas.microsoft.com/office/word/2010/wordprocessingGroup" xmlns:wpi="http://schemas.microsoft.com/office/word/2010/wordprocessingInk" xmlns:wne="http://schemas.microsoft.com/office/word/2006/wordml" xmlns:wps="http://schemas.microsoft.com/office/word/2010/wordprocessingShape" mc:Ignorable="w14 w15 w16se w16cid wp14">
+  <w:abstractNum w:abstractNumId="0" w15:restartNumberingAfterBreak="0">
     <w:nsid w:val="06A62C04"/>
     <w:multiLevelType w:val="hybridMultilevel"/>
     <w:tmpl w:val="C3C291C6"/>
@@ -896,7 +2270,7 @@
       </w:pPr>
     </w:lvl>
   </w:abstractNum>
-  <w:abstractNum w:abstractNumId="1">
+  <w:abstractNum w:abstractNumId="1" w15:restartNumberingAfterBreak="0">
     <w:nsid w:val="4DA44746"/>
     <w:multiLevelType w:val="hybridMultilevel"/>
     <w:tmpl w:val="2280C962"/>
@@ -982,7 +2356,7 @@
       </w:pPr>
     </w:lvl>
   </w:abstractNum>
-  <w:abstractNum w:abstractNumId="2">
+  <w:abstractNum w:abstractNumId="2" w15:restartNumberingAfterBreak="0">
     <w:nsid w:val="5CFD118E"/>
     <w:multiLevelType w:val="hybridMultilevel"/>
     <w:tmpl w:val="308CC8CC"/>
@@ -995,7 +2369,7 @@
         <w:ind w:left="720" w:hanging="360"/>
       </w:pPr>
     </w:lvl>
-    <w:lvl w:ilvl="1" w:tplc="04090019" w:tentative="1">
+    <w:lvl w:ilvl="1" w:tplc="04090019">
       <w:start w:val="1"/>
       <w:numFmt w:val="lowerLetter"/>
       <w:lvlText w:val="%2."/>
@@ -1068,10 +2442,10 @@
       </w:pPr>
     </w:lvl>
   </w:abstractNum>
-  <w:abstractNum w:abstractNumId="3">
+  <w:abstractNum w:abstractNumId="3" w15:restartNumberingAfterBreak="0">
     <w:nsid w:val="710F11C9"/>
     <w:multiLevelType w:val="hybridMultilevel"/>
-    <w:tmpl w:val="09C2B3C6"/>
+    <w:tmpl w:val="2ECCB492"/>
     <w:lvl w:ilvl="0" w:tplc="0409000F">
       <w:start w:val="1"/>
       <w:numFmt w:val="decimal"/>
@@ -1170,7 +2544,7 @@
 </file>
 
 <file path=word/styles.xml><?xml version="1.0" encoding="utf-8"?>
-<w:styles xmlns:mc="http://schemas.openxmlformats.org/markup-compatibility/2006" xmlns:r="http://schemas.openxmlformats.org/officeDocument/2006/relationships" xmlns:w="http://schemas.openxmlformats.org/wordprocessingml/2006/main" xmlns:w14="http://schemas.microsoft.com/office/word/2010/wordml" mc:Ignorable="w14">
+<w:styles xmlns:mc="http://schemas.openxmlformats.org/markup-compatibility/2006" xmlns:r="http://schemas.openxmlformats.org/officeDocument/2006/relationships" xmlns:w="http://schemas.openxmlformats.org/wordprocessingml/2006/main" xmlns:w14="http://schemas.microsoft.com/office/word/2010/wordml" xmlns:w15="http://schemas.microsoft.com/office/word/2012/wordml" xmlns:w16cid="http://schemas.microsoft.com/office/word/2016/wordml/cid" xmlns:w16se="http://schemas.microsoft.com/office/word/2015/wordml/symex" mc:Ignorable="w14 w15 w16se w16cid">
   <w:docDefaults>
     <w:rPrDefault>
       <w:rPr>
@@ -1186,148 +2560,387 @@
       </w:pPr>
     </w:pPrDefault>
   </w:docDefaults>
-  <w:latentStyles w:defLockedState="0" w:defUIPriority="99" w:defSemiHidden="1" w:defUnhideWhenUsed="1" w:defQFormat="0" w:count="267">
-    <w:lsdException w:name="Normal" w:semiHidden="0" w:uiPriority="0" w:unhideWhenUsed="0" w:qFormat="1"/>
-    <w:lsdException w:name="heading 1" w:semiHidden="0" w:uiPriority="9" w:unhideWhenUsed="0" w:qFormat="1"/>
-    <w:lsdException w:name="heading 2" w:uiPriority="9" w:qFormat="1"/>
-    <w:lsdException w:name="heading 3" w:uiPriority="9" w:qFormat="1"/>
-    <w:lsdException w:name="heading 4" w:uiPriority="9" w:qFormat="1"/>
-    <w:lsdException w:name="heading 5" w:uiPriority="9" w:qFormat="1"/>
-    <w:lsdException w:name="heading 6" w:uiPriority="9" w:qFormat="1"/>
-    <w:lsdException w:name="heading 7" w:uiPriority="9" w:qFormat="1"/>
-    <w:lsdException w:name="heading 8" w:uiPriority="9" w:qFormat="1"/>
-    <w:lsdException w:name="heading 9" w:uiPriority="9" w:qFormat="1"/>
-    <w:lsdException w:name="toc 1" w:uiPriority="39"/>
-    <w:lsdException w:name="toc 2" w:uiPriority="39"/>
-    <w:lsdException w:name="toc 3" w:uiPriority="39"/>
-    <w:lsdException w:name="toc 4" w:uiPriority="39"/>
-    <w:lsdException w:name="toc 5" w:uiPriority="39"/>
-    <w:lsdException w:name="toc 6" w:uiPriority="39"/>
-    <w:lsdException w:name="toc 7" w:uiPriority="39"/>
-    <w:lsdException w:name="toc 8" w:uiPriority="39"/>
-    <w:lsdException w:name="toc 9" w:uiPriority="39"/>
-    <w:lsdException w:name="caption" w:uiPriority="35" w:qFormat="1"/>
-    <w:lsdException w:name="Title" w:semiHidden="0" w:uiPriority="10" w:unhideWhenUsed="0" w:qFormat="1"/>
-    <w:lsdException w:name="Default Paragraph Font" w:uiPriority="1"/>
-    <w:lsdException w:name="Subtitle" w:semiHidden="0" w:uiPriority="11" w:unhideWhenUsed="0" w:qFormat="1"/>
-    <w:lsdException w:name="Strong" w:semiHidden="0" w:uiPriority="22" w:unhideWhenUsed="0" w:qFormat="1"/>
-    <w:lsdException w:name="Emphasis" w:semiHidden="0" w:uiPriority="20" w:unhideWhenUsed="0" w:qFormat="1"/>
-    <w:lsdException w:name="Table Grid" w:semiHidden="0" w:uiPriority="59" w:unhideWhenUsed="0"/>
-    <w:lsdException w:name="Placeholder Text" w:unhideWhenUsed="0"/>
-    <w:lsdException w:name="No Spacing" w:semiHidden="0" w:uiPriority="1" w:unhideWhenUsed="0" w:qFormat="1"/>
-    <w:lsdException w:name="Light Shading" w:semiHidden="0" w:uiPriority="60" w:unhideWhenUsed="0"/>
-    <w:lsdException w:name="Light List" w:semiHidden="0" w:uiPriority="61" w:unhideWhenUsed="0"/>
-    <w:lsdException w:name="Light Grid" w:semiHidden="0" w:uiPriority="62" w:unhideWhenUsed="0"/>
-    <w:lsdException w:name="Medium Shading 1" w:semiHidden="0" w:uiPriority="63" w:unhideWhenUsed="0"/>
-    <w:lsdException w:name="Medium Shading 2" w:semiHidden="0" w:uiPriority="64" w:unhideWhenUsed="0"/>
-    <w:lsdException w:name="Medium List 1" w:semiHidden="0" w:uiPriority="65" w:unhideWhenUsed="0"/>
-    <w:lsdException w:name="Medium List 2" w:semiHidden="0" w:uiPriority="66" w:unhideWhenUsed="0"/>
-    <w:lsdException w:name="Medium Grid 1" w:semiHidden="0" w:uiPriority="67" w:unhideWhenUsed="0"/>
-    <w:lsdException w:name="Medium Grid 2" w:semiHidden="0" w:uiPriority="68" w:unhideWhenUsed="0"/>
-    <w:lsdException w:name="Medium Grid 3" w:semiHidden="0" w:uiPriority="69" w:unhideWhenUsed="0"/>
-    <w:lsdException w:name="Dark List" w:semiHidden="0" w:uiPriority="70" w:unhideWhenUsed="0"/>
-    <w:lsdException w:name="Colorful Shading" w:semiHidden="0" w:uiPriority="71" w:unhideWhenUsed="0"/>
-    <w:lsdException w:name="Colorful List" w:semiHidden="0" w:uiPriority="72" w:unhideWhenUsed="0"/>
-    <w:lsdException w:name="Colorful Grid" w:semiHidden="0" w:uiPriority="73" w:unhideWhenUsed="0"/>
-    <w:lsdException w:name="Light Shading Accent 1" w:semiHidden="0" w:uiPriority="60" w:unhideWhenUsed="0"/>
-    <w:lsdException w:name="Light List Accent 1" w:semiHidden="0" w:uiPriority="61" w:unhideWhenUsed="0"/>
-    <w:lsdException w:name="Light Grid Accent 1" w:semiHidden="0" w:uiPriority="62" w:unhideWhenUsed="0"/>
-    <w:lsdException w:name="Medium Shading 1 Accent 1" w:semiHidden="0" w:uiPriority="63" w:unhideWhenUsed="0"/>
-    <w:lsdException w:name="Medium Shading 2 Accent 1" w:semiHidden="0" w:uiPriority="64" w:unhideWhenUsed="0"/>
-    <w:lsdException w:name="Medium List 1 Accent 1" w:semiHidden="0" w:uiPriority="65" w:unhideWhenUsed="0"/>
-    <w:lsdException w:name="Revision" w:unhideWhenUsed="0"/>
-    <w:lsdException w:name="List Paragraph" w:semiHidden="0" w:uiPriority="34" w:unhideWhenUsed="0" w:qFormat="1"/>
-    <w:lsdException w:name="Quote" w:semiHidden="0" w:uiPriority="29" w:unhideWhenUsed="0" w:qFormat="1"/>
-    <w:lsdException w:name="Intense Quote" w:semiHidden="0" w:uiPriority="30" w:unhideWhenUsed="0" w:qFormat="1"/>
-    <w:lsdException w:name="Medium List 2 Accent 1" w:semiHidden="0" w:uiPriority="66" w:unhideWhenUsed="0"/>
-    <w:lsdException w:name="Medium Grid 1 Accent 1" w:semiHidden="0" w:uiPriority="67" w:unhideWhenUsed="0"/>
-    <w:lsdException w:name="Medium Grid 2 Accent 1" w:semiHidden="0" w:uiPriority="68" w:unhideWhenUsed="0"/>
-    <w:lsdException w:name="Medium Grid 3 Accent 1" w:semiHidden="0" w:uiPriority="69" w:unhideWhenUsed="0"/>
-    <w:lsdException w:name="Dark List Accent 1" w:semiHidden="0" w:uiPriority="70" w:unhideWhenUsed="0"/>
-    <w:lsdException w:name="Colorful Shading Accent 1" w:semiHidden="0" w:uiPriority="71" w:unhideWhenUsed="0"/>
-    <w:lsdException w:name="Colorful List Accent 1" w:semiHidden="0" w:uiPriority="72" w:unhideWhenUsed="0"/>
-    <w:lsdException w:name="Colorful Grid Accent 1" w:semiHidden="0" w:uiPriority="73" w:unhideWhenUsed="0"/>
-    <w:lsdException w:name="Light Shading Accent 2" w:semiHidden="0" w:uiPriority="60" w:unhideWhenUsed="0"/>
-    <w:lsdException w:name="Light List Accent 2" w:semiHidden="0" w:uiPriority="61" w:unhideWhenUsed="0"/>
-    <w:lsdException w:name="Light Grid Accent 2" w:semiHidden="0" w:uiPriority="62" w:unhideWhenUsed="0"/>
-    <w:lsdException w:name="Medium Shading 1 Accent 2" w:semiHidden="0" w:uiPriority="63" w:unhideWhenUsed="0"/>
-    <w:lsdException w:name="Medium Shading 2 Accent 2" w:semiHidden="0" w:uiPriority="64" w:unhideWhenUsed="0"/>
-    <w:lsdException w:name="Medium List 1 Accent 2" w:semiHidden="0" w:uiPriority="65" w:unhideWhenUsed="0"/>
-    <w:lsdException w:name="Medium List 2 Accent 2" w:semiHidden="0" w:uiPriority="66" w:unhideWhenUsed="0"/>
-    <w:lsdException w:name="Medium Grid 1 Accent 2" w:semiHidden="0" w:uiPriority="67" w:unhideWhenUsed="0"/>
-    <w:lsdException w:name="Medium Grid 2 Accent 2" w:semiHidden="0" w:uiPriority="68" w:unhideWhenUsed="0"/>
-    <w:lsdException w:name="Medium Grid 3 Accent 2" w:semiHidden="0" w:uiPriority="69" w:unhideWhenUsed="0"/>
-    <w:lsdException w:name="Dark List Accent 2" w:semiHidden="0" w:uiPriority="70" w:unhideWhenUsed="0"/>
-    <w:lsdException w:name="Colorful Shading Accent 2" w:semiHidden="0" w:uiPriority="71" w:unhideWhenUsed="0"/>
-    <w:lsdException w:name="Colorful List Accent 2" w:semiHidden="0" w:uiPriority="72" w:unhideWhenUsed="0"/>
-    <w:lsdException w:name="Colorful Grid Accent 2" w:semiHidden="0" w:uiPriority="73" w:unhideWhenUsed="0"/>
-    <w:lsdException w:name="Light Shading Accent 3" w:semiHidden="0" w:uiPriority="60" w:unhideWhenUsed="0"/>
-    <w:lsdException w:name="Light List Accent 3" w:semiHidden="0" w:uiPriority="61" w:unhideWhenUsed="0"/>
-    <w:lsdException w:name="Light Grid Accent 3" w:semiHidden="0" w:uiPriority="62" w:unhideWhenUsed="0"/>
-    <w:lsdException w:name="Medium Shading 1 Accent 3" w:semiHidden="0" w:uiPriority="63" w:unhideWhenUsed="0"/>
-    <w:lsdException w:name="Medium Shading 2 Accent 3" w:semiHidden="0" w:uiPriority="64" w:unhideWhenUsed="0"/>
-    <w:lsdException w:name="Medium List 1 Accent 3" w:semiHidden="0" w:uiPriority="65" w:unhideWhenUsed="0"/>
-    <w:lsdException w:name="Medium List 2 Accent 3" w:semiHidden="0" w:uiPriority="66" w:unhideWhenUsed="0"/>
-    <w:lsdException w:name="Medium Grid 1 Accent 3" w:semiHidden="0" w:uiPriority="67" w:unhideWhenUsed="0"/>
-    <w:lsdException w:name="Medium Grid 2 Accent 3" w:semiHidden="0" w:uiPriority="68" w:unhideWhenUsed="0"/>
-    <w:lsdException w:name="Medium Grid 3 Accent 3" w:semiHidden="0" w:uiPriority="69" w:unhideWhenUsed="0"/>
-    <w:lsdException w:name="Dark List Accent 3" w:semiHidden="0" w:uiPriority="70" w:unhideWhenUsed="0"/>
-    <w:lsdException w:name="Colorful Shading Accent 3" w:semiHidden="0" w:uiPriority="71" w:unhideWhenUsed="0"/>
-    <w:lsdException w:name="Colorful List Accent 3" w:semiHidden="0" w:uiPriority="72" w:unhideWhenUsed="0"/>
-    <w:lsdException w:name="Colorful Grid Accent 3" w:semiHidden="0" w:uiPriority="73" w:unhideWhenUsed="0"/>
-    <w:lsdException w:name="Light Shading Accent 4" w:semiHidden="0" w:uiPriority="60" w:unhideWhenUsed="0"/>
-    <w:lsdException w:name="Light List Accent 4" w:semiHidden="0" w:uiPriority="61" w:unhideWhenUsed="0"/>
-    <w:lsdException w:name="Light Grid Accent 4" w:semiHidden="0" w:uiPriority="62" w:unhideWhenUsed="0"/>
-    <w:lsdException w:name="Medium Shading 1 Accent 4" w:semiHidden="0" w:uiPriority="63" w:unhideWhenUsed="0"/>
-    <w:lsdException w:name="Medium Shading 2 Accent 4" w:semiHidden="0" w:uiPriority="64" w:unhideWhenUsed="0"/>
-    <w:lsdException w:name="Medium List 1 Accent 4" w:semiHidden="0" w:uiPriority="65" w:unhideWhenUsed="0"/>
-    <w:lsdException w:name="Medium List 2 Accent 4" w:semiHidden="0" w:uiPriority="66" w:unhideWhenUsed="0"/>
-    <w:lsdException w:name="Medium Grid 1 Accent 4" w:semiHidden="0" w:uiPriority="67" w:unhideWhenUsed="0"/>
-    <w:lsdException w:name="Medium Grid 2 Accent 4" w:semiHidden="0" w:uiPriority="68" w:unhideWhenUsed="0"/>
-    <w:lsdException w:name="Medium Grid 3 Accent 4" w:semiHidden="0" w:uiPriority="69" w:unhideWhenUsed="0"/>
-    <w:lsdException w:name="Dark List Accent 4" w:semiHidden="0" w:uiPriority="70" w:unhideWhenUsed="0"/>
-    <w:lsdException w:name="Colorful Shading Accent 4" w:semiHidden="0" w:uiPriority="71" w:unhideWhenUsed="0"/>
-    <w:lsdException w:name="Colorful List Accent 4" w:semiHidden="0" w:uiPriority="72" w:unhideWhenUsed="0"/>
-    <w:lsdException w:name="Colorful Grid Accent 4" w:semiHidden="0" w:uiPriority="73" w:unhideWhenUsed="0"/>
-    <w:lsdException w:name="Light Shading Accent 5" w:semiHidden="0" w:uiPriority="60" w:unhideWhenUsed="0"/>
-    <w:lsdException w:name="Light List Accent 5" w:semiHidden="0" w:uiPriority="61" w:unhideWhenUsed="0"/>
-    <w:lsdException w:name="Light Grid Accent 5" w:semiHidden="0" w:uiPriority="62" w:unhideWhenUsed="0"/>
-    <w:lsdException w:name="Medium Shading 1 Accent 5" w:semiHidden="0" w:uiPriority="63" w:unhideWhenUsed="0"/>
-    <w:lsdException w:name="Medium Shading 2 Accent 5" w:semiHidden="0" w:uiPriority="64" w:unhideWhenUsed="0"/>
-    <w:lsdException w:name="Medium List 1 Accent 5" w:semiHidden="0" w:uiPriority="65" w:unhideWhenUsed="0"/>
-    <w:lsdException w:name="Medium List 2 Accent 5" w:semiHidden="0" w:uiPriority="66" w:unhideWhenUsed="0"/>
-    <w:lsdException w:name="Medium Grid 1 Accent 5" w:semiHidden="0" w:uiPriority="67" w:unhideWhenUsed="0"/>
-    <w:lsdException w:name="Medium Grid 2 Accent 5" w:semiHidden="0" w:uiPriority="68" w:unhideWhenUsed="0"/>
-    <w:lsdException w:name="Medium Grid 3 Accent 5" w:semiHidden="0" w:uiPriority="69" w:unhideWhenUsed="0"/>
-    <w:lsdException w:name="Dark List Accent 5" w:semiHidden="0" w:uiPriority="70" w:unhideWhenUsed="0"/>
-    <w:lsdException w:name="Colorful Shading Accent 5" w:semiHidden="0" w:uiPriority="71" w:unhideWhenUsed="0"/>
-    <w:lsdException w:name="Colorful List Accent 5" w:semiHidden="0" w:uiPriority="72" w:unhideWhenUsed="0"/>
-    <w:lsdException w:name="Colorful Grid Accent 5" w:semiHidden="0" w:uiPriority="73" w:unhideWhenUsed="0"/>
-    <w:lsdException w:name="Light Shading Accent 6" w:semiHidden="0" w:uiPriority="60" w:unhideWhenUsed="0"/>
-    <w:lsdException w:name="Light List Accent 6" w:semiHidden="0" w:uiPriority="61" w:unhideWhenUsed="0"/>
-    <w:lsdException w:name="Light Grid Accent 6" w:semiHidden="0" w:uiPriority="62" w:unhideWhenUsed="0"/>
-    <w:lsdException w:name="Medium Shading 1 Accent 6" w:semiHidden="0" w:uiPriority="63" w:unhideWhenUsed="0"/>
-    <w:lsdException w:name="Medium Shading 2 Accent 6" w:semiHidden="0" w:uiPriority="64" w:unhideWhenUsed="0"/>
-    <w:lsdException w:name="Medium List 1 Accent 6" w:semiHidden="0" w:uiPriority="65" w:unhideWhenUsed="0"/>
-    <w:lsdException w:name="Medium List 2 Accent 6" w:semiHidden="0" w:uiPriority="66" w:unhideWhenUsed="0"/>
-    <w:lsdException w:name="Medium Grid 1 Accent 6" w:semiHidden="0" w:uiPriority="67" w:unhideWhenUsed="0"/>
-    <w:lsdException w:name="Medium Grid 2 Accent 6" w:semiHidden="0" w:uiPriority="68" w:unhideWhenUsed="0"/>
-    <w:lsdException w:name="Medium Grid 3 Accent 6" w:semiHidden="0" w:uiPriority="69" w:unhideWhenUsed="0"/>
-    <w:lsdException w:name="Dark List Accent 6" w:semiHidden="0" w:uiPriority="70" w:unhideWhenUsed="0"/>
-    <w:lsdException w:name="Colorful Shading Accent 6" w:semiHidden="0" w:uiPriority="71" w:unhideWhenUsed="0"/>
-    <w:lsdException w:name="Colorful List Accent 6" w:semiHidden="0" w:uiPriority="72" w:unhideWhenUsed="0"/>
-    <w:lsdException w:name="Colorful Grid Accent 6" w:semiHidden="0" w:uiPriority="73" w:unhideWhenUsed="0"/>
-    <w:lsdException w:name="Subtle Emphasis" w:semiHidden="0" w:uiPriority="19" w:unhideWhenUsed="0" w:qFormat="1"/>
-    <w:lsdException w:name="Intense Emphasis" w:semiHidden="0" w:uiPriority="21" w:unhideWhenUsed="0" w:qFormat="1"/>
-    <w:lsdException w:name="Subtle Reference" w:semiHidden="0" w:uiPriority="31" w:unhideWhenUsed="0" w:qFormat="1"/>
-    <w:lsdException w:name="Intense Reference" w:semiHidden="0" w:uiPriority="32" w:unhideWhenUsed="0" w:qFormat="1"/>
-    <w:lsdException w:name="Book Title" w:semiHidden="0" w:uiPriority="33" w:unhideWhenUsed="0" w:qFormat="1"/>
-    <w:lsdException w:name="Bibliography" w:uiPriority="37"/>
-    <w:lsdException w:name="TOC Heading" w:uiPriority="39" w:qFormat="1"/>
+  <w:latentStyles w:defLockedState="0" w:defUIPriority="99" w:defSemiHidden="0" w:defUnhideWhenUsed="0" w:defQFormat="0" w:count="375">
+    <w:lsdException w:name="Normal" w:uiPriority="0" w:qFormat="1"/>
+    <w:lsdException w:name="heading 1" w:uiPriority="9" w:qFormat="1"/>
+    <w:lsdException w:name="heading 2" w:semiHidden="1" w:uiPriority="9" w:unhideWhenUsed="1" w:qFormat="1"/>
+    <w:lsdException w:name="heading 3" w:semiHidden="1" w:uiPriority="9" w:unhideWhenUsed="1" w:qFormat="1"/>
+    <w:lsdException w:name="heading 4" w:semiHidden="1" w:uiPriority="9" w:unhideWhenUsed="1" w:qFormat="1"/>
+    <w:lsdException w:name="heading 5" w:semiHidden="1" w:uiPriority="9" w:unhideWhenUsed="1" w:qFormat="1"/>
+    <w:lsdException w:name="heading 6" w:semiHidden="1" w:uiPriority="9" w:unhideWhenUsed="1" w:qFormat="1"/>
+    <w:lsdException w:name="heading 7" w:semiHidden="1" w:uiPriority="9" w:unhideWhenUsed="1" w:qFormat="1"/>
+    <w:lsdException w:name="heading 8" w:semiHidden="1" w:uiPriority="9" w:unhideWhenUsed="1" w:qFormat="1"/>
+    <w:lsdException w:name="heading 9" w:semiHidden="1" w:uiPriority="9" w:unhideWhenUsed="1" w:qFormat="1"/>
+    <w:lsdException w:name="index 1" w:semiHidden="1" w:unhideWhenUsed="1"/>
+    <w:lsdException w:name="index 2" w:semiHidden="1" w:unhideWhenUsed="1"/>
+    <w:lsdException w:name="index 3" w:semiHidden="1" w:unhideWhenUsed="1"/>
+    <w:lsdException w:name="index 4" w:semiHidden="1" w:unhideWhenUsed="1"/>
+    <w:lsdException w:name="index 5" w:semiHidden="1" w:unhideWhenUsed="1"/>
+    <w:lsdException w:name="index 6" w:semiHidden="1" w:unhideWhenUsed="1"/>
+    <w:lsdException w:name="index 7" w:semiHidden="1" w:unhideWhenUsed="1"/>
+    <w:lsdException w:name="index 8" w:semiHidden="1" w:unhideWhenUsed="1"/>
+    <w:lsdException w:name="index 9" w:semiHidden="1" w:unhideWhenUsed="1"/>
+    <w:lsdException w:name="toc 1" w:semiHidden="1" w:uiPriority="39" w:unhideWhenUsed="1"/>
+    <w:lsdException w:name="toc 2" w:semiHidden="1" w:uiPriority="39" w:unhideWhenUsed="1"/>
+    <w:lsdException w:name="toc 3" w:semiHidden="1" w:uiPriority="39" w:unhideWhenUsed="1"/>
+    <w:lsdException w:name="toc 4" w:semiHidden="1" w:uiPriority="39" w:unhideWhenUsed="1"/>
+    <w:lsdException w:name="toc 5" w:semiHidden="1" w:uiPriority="39" w:unhideWhenUsed="1"/>
+    <w:lsdException w:name="toc 6" w:semiHidden="1" w:uiPriority="39" w:unhideWhenUsed="1"/>
+    <w:lsdException w:name="toc 7" w:semiHidden="1" w:uiPriority="39" w:unhideWhenUsed="1"/>
+    <w:lsdException w:name="toc 8" w:semiHidden="1" w:uiPriority="39" w:unhideWhenUsed="1"/>
+    <w:lsdException w:name="toc 9" w:semiHidden="1" w:uiPriority="39" w:unhideWhenUsed="1"/>
+    <w:lsdException w:name="Normal Indent" w:semiHidden="1" w:unhideWhenUsed="1"/>
+    <w:lsdException w:name="footnote text" w:semiHidden="1" w:unhideWhenUsed="1"/>
+    <w:lsdException w:name="annotation text" w:semiHidden="1" w:unhideWhenUsed="1"/>
+    <w:lsdException w:name="header" w:semiHidden="1" w:unhideWhenUsed="1"/>
+    <w:lsdException w:name="footer" w:semiHidden="1" w:unhideWhenUsed="1"/>
+    <w:lsdException w:name="index heading" w:semiHidden="1" w:unhideWhenUsed="1"/>
+    <w:lsdException w:name="caption" w:semiHidden="1" w:uiPriority="35" w:unhideWhenUsed="1" w:qFormat="1"/>
+    <w:lsdException w:name="table of figures" w:semiHidden="1" w:unhideWhenUsed="1"/>
+    <w:lsdException w:name="envelope address" w:semiHidden="1" w:unhideWhenUsed="1"/>
+    <w:lsdException w:name="envelope return" w:semiHidden="1" w:unhideWhenUsed="1"/>
+    <w:lsdException w:name="footnote reference" w:semiHidden="1" w:unhideWhenUsed="1"/>
+    <w:lsdException w:name="annotation reference" w:semiHidden="1" w:unhideWhenUsed="1"/>
+    <w:lsdException w:name="line number" w:semiHidden="1" w:unhideWhenUsed="1"/>
+    <w:lsdException w:name="page number" w:semiHidden="1" w:unhideWhenUsed="1"/>
+    <w:lsdException w:name="endnote reference" w:semiHidden="1" w:unhideWhenUsed="1"/>
+    <w:lsdException w:name="endnote text" w:semiHidden="1" w:unhideWhenUsed="1"/>
+    <w:lsdException w:name="table of authorities" w:semiHidden="1" w:unhideWhenUsed="1"/>
+    <w:lsdException w:name="macro" w:semiHidden="1" w:unhideWhenUsed="1"/>
+    <w:lsdException w:name="toa heading" w:semiHidden="1" w:unhideWhenUsed="1"/>
+    <w:lsdException w:name="List" w:semiHidden="1" w:unhideWhenUsed="1"/>
+    <w:lsdException w:name="List Bullet" w:semiHidden="1" w:unhideWhenUsed="1"/>
+    <w:lsdException w:name="List Number" w:semiHidden="1" w:unhideWhenUsed="1"/>
+    <w:lsdException w:name="List 2" w:semiHidden="1" w:unhideWhenUsed="1"/>
+    <w:lsdException w:name="List 3" w:semiHidden="1" w:unhideWhenUsed="1"/>
+    <w:lsdException w:name="List 4" w:semiHidden="1" w:unhideWhenUsed="1"/>
+    <w:lsdException w:name="List 5" w:semiHidden="1" w:unhideWhenUsed="1"/>
+    <w:lsdException w:name="List Bullet 2" w:semiHidden="1" w:unhideWhenUsed="1"/>
+    <w:lsdException w:name="List Bullet 3" w:semiHidden="1" w:unhideWhenUsed="1"/>
+    <w:lsdException w:name="List Bullet 4" w:semiHidden="1" w:unhideWhenUsed="1"/>
+    <w:lsdException w:name="List Bullet 5" w:semiHidden="1" w:unhideWhenUsed="1"/>
+    <w:lsdException w:name="List Number 2" w:semiHidden="1" w:unhideWhenUsed="1"/>
+    <w:lsdException w:name="List Number 3" w:semiHidden="1" w:unhideWhenUsed="1"/>
+    <w:lsdException w:name="List Number 4" w:semiHidden="1" w:unhideWhenUsed="1"/>
+    <w:lsdException w:name="List Number 5" w:semiHidden="1" w:unhideWhenUsed="1"/>
+    <w:lsdException w:name="Title" w:uiPriority="10" w:qFormat="1"/>
+    <w:lsdException w:name="Closing" w:semiHidden="1" w:unhideWhenUsed="1"/>
+    <w:lsdException w:name="Signature" w:semiHidden="1" w:unhideWhenUsed="1"/>
+    <w:lsdException w:name="Default Paragraph Font" w:semiHidden="1" w:uiPriority="1" w:unhideWhenUsed="1"/>
+    <w:lsdException w:name="Body Text" w:semiHidden="1" w:unhideWhenUsed="1"/>
+    <w:lsdException w:name="Body Text Indent" w:semiHidden="1" w:unhideWhenUsed="1"/>
+    <w:lsdException w:name="List Continue" w:semiHidden="1" w:unhideWhenUsed="1"/>
+    <w:lsdException w:name="List Continue 2" w:semiHidden="1" w:unhideWhenUsed="1"/>
+    <w:lsdException w:name="List Continue 3" w:semiHidden="1" w:unhideWhenUsed="1"/>
+    <w:lsdException w:name="List Continue 4" w:semiHidden="1" w:unhideWhenUsed="1"/>
+    <w:lsdException w:name="List Continue 5" w:semiHidden="1" w:unhideWhenUsed="1"/>
+    <w:lsdException w:name="Message Header" w:semiHidden="1" w:unhideWhenUsed="1"/>
+    <w:lsdException w:name="Subtitle" w:uiPriority="11" w:qFormat="1"/>
+    <w:lsdException w:name="Salutation" w:semiHidden="1" w:unhideWhenUsed="1"/>
+    <w:lsdException w:name="Date" w:semiHidden="1" w:unhideWhenUsed="1"/>
+    <w:lsdException w:name="Body Text First Indent" w:semiHidden="1" w:unhideWhenUsed="1"/>
+    <w:lsdException w:name="Body Text First Indent 2" w:semiHidden="1" w:unhideWhenUsed="1"/>
+    <w:lsdException w:name="Note Heading" w:semiHidden="1" w:unhideWhenUsed="1"/>
+    <w:lsdException w:name="Body Text 2" w:semiHidden="1" w:unhideWhenUsed="1"/>
+    <w:lsdException w:name="Body Text 3" w:semiHidden="1" w:unhideWhenUsed="1"/>
+    <w:lsdException w:name="Body Text Indent 2" w:semiHidden="1" w:unhideWhenUsed="1"/>
+    <w:lsdException w:name="Body Text Indent 3" w:semiHidden="1" w:unhideWhenUsed="1"/>
+    <w:lsdException w:name="Block Text" w:semiHidden="1" w:unhideWhenUsed="1"/>
+    <w:lsdException w:name="Hyperlink" w:semiHidden="1" w:unhideWhenUsed="1"/>
+    <w:lsdException w:name="FollowedHyperlink" w:semiHidden="1" w:unhideWhenUsed="1"/>
+    <w:lsdException w:name="Strong" w:uiPriority="22" w:qFormat="1"/>
+    <w:lsdException w:name="Emphasis" w:uiPriority="20" w:qFormat="1"/>
+    <w:lsdException w:name="Document Map" w:semiHidden="1" w:unhideWhenUsed="1"/>
+    <w:lsdException w:name="Plain Text" w:semiHidden="1" w:unhideWhenUsed="1"/>
+    <w:lsdException w:name="E-mail Signature" w:semiHidden="1" w:unhideWhenUsed="1"/>
+    <w:lsdException w:name="HTML Top of Form" w:semiHidden="1" w:unhideWhenUsed="1"/>
+    <w:lsdException w:name="HTML Bottom of Form" w:semiHidden="1" w:unhideWhenUsed="1"/>
+    <w:lsdException w:name="Normal (Web)" w:semiHidden="1" w:unhideWhenUsed="1"/>
+    <w:lsdException w:name="HTML Acronym" w:semiHidden="1" w:unhideWhenUsed="1"/>
+    <w:lsdException w:name="HTML Address" w:semiHidden="1" w:unhideWhenUsed="1"/>
+    <w:lsdException w:name="HTML Cite" w:semiHidden="1" w:unhideWhenUsed="1"/>
+    <w:lsdException w:name="HTML Code" w:semiHidden="1" w:unhideWhenUsed="1"/>
+    <w:lsdException w:name="HTML Definition" w:semiHidden="1" w:unhideWhenUsed="1"/>
+    <w:lsdException w:name="HTML Keyboard" w:semiHidden="1" w:unhideWhenUsed="1"/>
+    <w:lsdException w:name="HTML Preformatted" w:semiHidden="1" w:unhideWhenUsed="1"/>
+    <w:lsdException w:name="HTML Sample" w:semiHidden="1" w:unhideWhenUsed="1"/>
+    <w:lsdException w:name="HTML Typewriter" w:semiHidden="1" w:unhideWhenUsed="1"/>
+    <w:lsdException w:name="HTML Variable" w:semiHidden="1" w:unhideWhenUsed="1"/>
+    <w:lsdException w:name="Normal Table" w:semiHidden="1" w:unhideWhenUsed="1"/>
+    <w:lsdException w:name="annotation subject" w:semiHidden="1" w:unhideWhenUsed="1"/>
+    <w:lsdException w:name="No List" w:semiHidden="1" w:unhideWhenUsed="1"/>
+    <w:lsdException w:name="Outline List 1" w:semiHidden="1" w:unhideWhenUsed="1"/>
+    <w:lsdException w:name="Outline List 2" w:semiHidden="1" w:unhideWhenUsed="1"/>
+    <w:lsdException w:name="Outline List 3" w:semiHidden="1" w:unhideWhenUsed="1"/>
+    <w:lsdException w:name="Table Simple 1" w:semiHidden="1" w:unhideWhenUsed="1"/>
+    <w:lsdException w:name="Table Simple 2" w:semiHidden="1" w:unhideWhenUsed="1"/>
+    <w:lsdException w:name="Table Simple 3" w:semiHidden="1" w:unhideWhenUsed="1"/>
+    <w:lsdException w:name="Table Classic 1" w:semiHidden="1" w:unhideWhenUsed="1"/>
+    <w:lsdException w:name="Table Classic 2" w:semiHidden="1" w:unhideWhenUsed="1"/>
+    <w:lsdException w:name="Table Classic 3" w:semiHidden="1" w:unhideWhenUsed="1"/>
+    <w:lsdException w:name="Table Classic 4" w:semiHidden="1" w:unhideWhenUsed="1"/>
+    <w:lsdException w:name="Table Colorful 1" w:semiHidden="1" w:unhideWhenUsed="1"/>
+    <w:lsdException w:name="Table Colorful 2" w:semiHidden="1" w:unhideWhenUsed="1"/>
+    <w:lsdException w:name="Table Colorful 3" w:semiHidden="1" w:unhideWhenUsed="1"/>
+    <w:lsdException w:name="Table Columns 1" w:semiHidden="1" w:unhideWhenUsed="1"/>
+    <w:lsdException w:name="Table Columns 2" w:semiHidden="1" w:unhideWhenUsed="1"/>
+    <w:lsdException w:name="Table Columns 3" w:semiHidden="1" w:unhideWhenUsed="1"/>
+    <w:lsdException w:name="Table Columns 4" w:semiHidden="1" w:unhideWhenUsed="1"/>
+    <w:lsdException w:name="Table Columns 5" w:semiHidden="1" w:unhideWhenUsed="1"/>
+    <w:lsdException w:name="Table Grid 1" w:semiHidden="1" w:unhideWhenUsed="1"/>
+    <w:lsdException w:name="Table Grid 2" w:semiHidden="1" w:unhideWhenUsed="1"/>
+    <w:lsdException w:name="Table Grid 3" w:semiHidden="1" w:unhideWhenUsed="1"/>
+    <w:lsdException w:name="Table Grid 4" w:semiHidden="1" w:unhideWhenUsed="1"/>
+    <w:lsdException w:name="Table Grid 5" w:semiHidden="1" w:unhideWhenUsed="1"/>
+    <w:lsdException w:name="Table Grid 6" w:semiHidden="1" w:unhideWhenUsed="1"/>
+    <w:lsdException w:name="Table Grid 7" w:semiHidden="1" w:unhideWhenUsed="1"/>
+    <w:lsdException w:name="Table Grid 8" w:semiHidden="1" w:unhideWhenUsed="1"/>
+    <w:lsdException w:name="Table List 1" w:semiHidden="1" w:unhideWhenUsed="1"/>
+    <w:lsdException w:name="Table List 2" w:semiHidden="1" w:unhideWhenUsed="1"/>
+    <w:lsdException w:name="Table List 3" w:semiHidden="1" w:unhideWhenUsed="1"/>
+    <w:lsdException w:name="Table List 4" w:semiHidden="1" w:unhideWhenUsed="1"/>
+    <w:lsdException w:name="Table List 5" w:semiHidden="1" w:unhideWhenUsed="1"/>
+    <w:lsdException w:name="Table List 6" w:semiHidden="1" w:unhideWhenUsed="1"/>
+    <w:lsdException w:name="Table List 7" w:semiHidden="1" w:unhideWhenUsed="1"/>
+    <w:lsdException w:name="Table List 8" w:semiHidden="1" w:unhideWhenUsed="1"/>
+    <w:lsdException w:name="Table 3D effects 1" w:semiHidden="1" w:unhideWhenUsed="1"/>
+    <w:lsdException w:name="Table 3D effects 2" w:semiHidden="1" w:unhideWhenUsed="1"/>
+    <w:lsdException w:name="Table 3D effects 3" w:semiHidden="1" w:unhideWhenUsed="1"/>
+    <w:lsdException w:name="Table Contemporary" w:semiHidden="1" w:unhideWhenUsed="1"/>
+    <w:lsdException w:name="Table Elegant" w:semiHidden="1" w:unhideWhenUsed="1"/>
+    <w:lsdException w:name="Table Professional" w:semiHidden="1" w:unhideWhenUsed="1"/>
+    <w:lsdException w:name="Table Subtle 1" w:semiHidden="1" w:unhideWhenUsed="1"/>
+    <w:lsdException w:name="Table Subtle 2" w:semiHidden="1" w:unhideWhenUsed="1"/>
+    <w:lsdException w:name="Table Web 1" w:semiHidden="1" w:unhideWhenUsed="1"/>
+    <w:lsdException w:name="Table Web 2" w:semiHidden="1" w:unhideWhenUsed="1"/>
+    <w:lsdException w:name="Table Web 3" w:semiHidden="1" w:unhideWhenUsed="1"/>
+    <w:lsdException w:name="Balloon Text" w:semiHidden="1" w:unhideWhenUsed="1"/>
+    <w:lsdException w:name="Table Grid" w:semiHidden="1" w:uiPriority="59" w:unhideWhenUsed="1"/>
+    <w:lsdException w:name="Table Theme" w:semiHidden="1" w:unhideWhenUsed="1"/>
+    <w:lsdException w:name="Placeholder Text" w:semiHidden="1"/>
+    <w:lsdException w:name="No Spacing" w:uiPriority="1" w:qFormat="1"/>
+    <w:lsdException w:name="Light Shading" w:uiPriority="60"/>
+    <w:lsdException w:name="Light List" w:uiPriority="61"/>
+    <w:lsdException w:name="Light Grid" w:uiPriority="62"/>
+    <w:lsdException w:name="Medium Shading 1" w:uiPriority="63"/>
+    <w:lsdException w:name="Medium Shading 2" w:uiPriority="64"/>
+    <w:lsdException w:name="Medium List 1" w:uiPriority="65"/>
+    <w:lsdException w:name="Medium List 2" w:uiPriority="66"/>
+    <w:lsdException w:name="Medium Grid 1" w:uiPriority="67"/>
+    <w:lsdException w:name="Medium Grid 2" w:uiPriority="68"/>
+    <w:lsdException w:name="Medium Grid 3" w:uiPriority="69"/>
+    <w:lsdException w:name="Dark List" w:uiPriority="70"/>
+    <w:lsdException w:name="Colorful Shading" w:uiPriority="71"/>
+    <w:lsdException w:name="Colorful List" w:uiPriority="72"/>
+    <w:lsdException w:name="Colorful Grid" w:uiPriority="73"/>
+    <w:lsdException w:name="Light Shading Accent 1" w:uiPriority="60"/>
+    <w:lsdException w:name="Light List Accent 1" w:uiPriority="61"/>
+    <w:lsdException w:name="Light Grid Accent 1" w:uiPriority="62"/>
+    <w:lsdException w:name="Medium Shading 1 Accent 1" w:uiPriority="63"/>
+    <w:lsdException w:name="Medium Shading 2 Accent 1" w:uiPriority="64"/>
+    <w:lsdException w:name="Medium List 1 Accent 1" w:uiPriority="65"/>
+    <w:lsdException w:name="Revision" w:semiHidden="1"/>
+    <w:lsdException w:name="List Paragraph" w:uiPriority="34" w:qFormat="1"/>
+    <w:lsdException w:name="Quote" w:uiPriority="29" w:qFormat="1"/>
+    <w:lsdException w:name="Intense Quote" w:uiPriority="30" w:qFormat="1"/>
+    <w:lsdException w:name="Medium List 2 Accent 1" w:uiPriority="66"/>
+    <w:lsdException w:name="Medium Grid 1 Accent 1" w:uiPriority="67"/>
+    <w:lsdException w:name="Medium Grid 2 Accent 1" w:uiPriority="68"/>
+    <w:lsdException w:name="Medium Grid 3 Accent 1" w:uiPriority="69"/>
+    <w:lsdException w:name="Dark List Accent 1" w:uiPriority="70"/>
+    <w:lsdException w:name="Colorful Shading Accent 1" w:uiPriority="71"/>
+    <w:lsdException w:name="Colorful List Accent 1" w:uiPriority="72"/>
+    <w:lsdException w:name="Colorful Grid Accent 1" w:uiPriority="73"/>
+    <w:lsdException w:name="Light Shading Accent 2" w:uiPriority="60"/>
+    <w:lsdException w:name="Light List Accent 2" w:uiPriority="61"/>
+    <w:lsdException w:name="Light Grid Accent 2" w:uiPriority="62"/>
+    <w:lsdException w:name="Medium Shading 1 Accent 2" w:uiPriority="63"/>
+    <w:lsdException w:name="Medium Shading 2 Accent 2" w:uiPriority="64"/>
+    <w:lsdException w:name="Medium List 1 Accent 2" w:uiPriority="65"/>
+    <w:lsdException w:name="Medium List 2 Accent 2" w:uiPriority="66"/>
+    <w:lsdException w:name="Medium Grid 1 Accent 2" w:uiPriority="67"/>
+    <w:lsdException w:name="Medium Grid 2 Accent 2" w:uiPriority="68"/>
+    <w:lsdException w:name="Medium Grid 3 Accent 2" w:uiPriority="69"/>
+    <w:lsdException w:name="Dark List Accent 2" w:uiPriority="70"/>
+    <w:lsdException w:name="Colorful Shading Accent 2" w:uiPriority="71"/>
+    <w:lsdException w:name="Colorful List Accent 2" w:uiPriority="72"/>
+    <w:lsdException w:name="Colorful Grid Accent 2" w:uiPriority="73"/>
+    <w:lsdException w:name="Light Shading Accent 3" w:uiPriority="60"/>
+    <w:lsdException w:name="Light List Accent 3" w:uiPriority="61"/>
+    <w:lsdException w:name="Light Grid Accent 3" w:uiPriority="62"/>
+    <w:lsdException w:name="Medium Shading 1 Accent 3" w:uiPriority="63"/>
+    <w:lsdException w:name="Medium Shading 2 Accent 3" w:uiPriority="64"/>
+    <w:lsdException w:name="Medium List 1 Accent 3" w:uiPriority="65"/>
+    <w:lsdException w:name="Medium List 2 Accent 3" w:uiPriority="66"/>
+    <w:lsdException w:name="Medium Grid 1 Accent 3" w:uiPriority="67"/>
+    <w:lsdException w:name="Medium Grid 2 Accent 3" w:uiPriority="68"/>
+    <w:lsdException w:name="Medium Grid 3 Accent 3" w:uiPriority="69"/>
+    <w:lsdException w:name="Dark List Accent 3" w:uiPriority="70"/>
+    <w:lsdException w:name="Colorful Shading Accent 3" w:uiPriority="71"/>
+    <w:lsdException w:name="Colorful List Accent 3" w:uiPriority="72"/>
+    <w:lsdException w:name="Colorful Grid Accent 3" w:uiPriority="73"/>
+    <w:lsdException w:name="Light Shading Accent 4" w:uiPriority="60"/>
+    <w:lsdException w:name="Light List Accent 4" w:uiPriority="61"/>
+    <w:lsdException w:name="Light Grid Accent 4" w:uiPriority="62"/>
+    <w:lsdException w:name="Medium Shading 1 Accent 4" w:uiPriority="63"/>
+    <w:lsdException w:name="Medium Shading 2 Accent 4" w:uiPriority="64"/>
+    <w:lsdException w:name="Medium List 1 Accent 4" w:uiPriority="65"/>
+    <w:lsdException w:name="Medium List 2 Accent 4" w:uiPriority="66"/>
+    <w:lsdException w:name="Medium Grid 1 Accent 4" w:uiPriority="67"/>
+    <w:lsdException w:name="Medium Grid 2 Accent 4" w:uiPriority="68"/>
+    <w:lsdException w:name="Medium Grid 3 Accent 4" w:uiPriority="69"/>
+    <w:lsdException w:name="Dark List Accent 4" w:uiPriority="70"/>
+    <w:lsdException w:name="Colorful Shading Accent 4" w:uiPriority="71"/>
+    <w:lsdException w:name="Colorful List Accent 4" w:uiPriority="72"/>
+    <w:lsdException w:name="Colorful Grid Accent 4" w:uiPriority="73"/>
+    <w:lsdException w:name="Light Shading Accent 5" w:uiPriority="60"/>
+    <w:lsdException w:name="Light List Accent 5" w:uiPriority="61"/>
+    <w:lsdException w:name="Light Grid Accent 5" w:uiPriority="62"/>
+    <w:lsdException w:name="Medium Shading 1 Accent 5" w:uiPriority="63"/>
+    <w:lsdException w:name="Medium Shading 2 Accent 5" w:uiPriority="64"/>
+    <w:lsdException w:name="Medium List 1 Accent 5" w:uiPriority="65"/>
+    <w:lsdException w:name="Medium List 2 Accent 5" w:uiPriority="66"/>
+    <w:lsdException w:name="Medium Grid 1 Accent 5" w:uiPriority="67"/>
+    <w:lsdException w:name="Medium Grid 2 Accent 5" w:uiPriority="68"/>
+    <w:lsdException w:name="Medium Grid 3 Accent 5" w:uiPriority="69"/>
+    <w:lsdException w:name="Dark List Accent 5" w:uiPriority="70"/>
+    <w:lsdException w:name="Colorful Shading Accent 5" w:uiPriority="71"/>
+    <w:lsdException w:name="Colorful List Accent 5" w:uiPriority="72"/>
+    <w:lsdException w:name="Colorful Grid Accent 5" w:uiPriority="73"/>
+    <w:lsdException w:name="Light Shading Accent 6" w:uiPriority="60"/>
+    <w:lsdException w:name="Light List Accent 6" w:uiPriority="61"/>
+    <w:lsdException w:name="Light Grid Accent 6" w:uiPriority="62"/>
+    <w:lsdException w:name="Medium Shading 1 Accent 6" w:uiPriority="63"/>
+    <w:lsdException w:name="Medium Shading 2 Accent 6" w:uiPriority="64"/>
+    <w:lsdException w:name="Medium List 1 Accent 6" w:uiPriority="65"/>
+    <w:lsdException w:name="Medium List 2 Accent 6" w:uiPriority="66"/>
+    <w:lsdException w:name="Medium Grid 1 Accent 6" w:uiPriority="67"/>
+    <w:lsdException w:name="Medium Grid 2 Accent 6" w:uiPriority="68"/>
+    <w:lsdException w:name="Medium Grid 3 Accent 6" w:uiPriority="69"/>
+    <w:lsdException w:name="Dark List Accent 6" w:uiPriority="70"/>
+    <w:lsdException w:name="Colorful Shading Accent 6" w:uiPriority="71"/>
+    <w:lsdException w:name="Colorful List Accent 6" w:uiPriority="72"/>
+    <w:lsdException w:name="Colorful Grid Accent 6" w:uiPriority="73"/>
+    <w:lsdException w:name="Subtle Emphasis" w:uiPriority="19" w:qFormat="1"/>
+    <w:lsdException w:name="Intense Emphasis" w:uiPriority="21" w:qFormat="1"/>
+    <w:lsdException w:name="Subtle Reference" w:uiPriority="31" w:qFormat="1"/>
+    <w:lsdException w:name="Intense Reference" w:uiPriority="32" w:qFormat="1"/>
+    <w:lsdException w:name="Book Title" w:uiPriority="33" w:qFormat="1"/>
+    <w:lsdException w:name="Bibliography" w:semiHidden="1" w:uiPriority="37" w:unhideWhenUsed="1"/>
+    <w:lsdException w:name="TOC Heading" w:semiHidden="1" w:uiPriority="39" w:unhideWhenUsed="1" w:qFormat="1"/>
+    <w:lsdException w:name="Plain Table 1" w:uiPriority="41"/>
+    <w:lsdException w:name="Plain Table 2" w:uiPriority="42"/>
+    <w:lsdException w:name="Plain Table 3" w:uiPriority="43"/>
+    <w:lsdException w:name="Plain Table 4" w:uiPriority="44"/>
+    <w:lsdException w:name="Plain Table 5" w:uiPriority="45"/>
+    <w:lsdException w:name="Grid Table Light" w:uiPriority="40"/>
+    <w:lsdException w:name="Grid Table 1 Light" w:uiPriority="46"/>
+    <w:lsdException w:name="Grid Table 2" w:uiPriority="47"/>
+    <w:lsdException w:name="Grid Table 3" w:uiPriority="48"/>
+    <w:lsdException w:name="Grid Table 4" w:uiPriority="49"/>
+    <w:lsdException w:name="Grid Table 5 Dark" w:uiPriority="50"/>
+    <w:lsdException w:name="Grid Table 6 Colorful" w:uiPriority="51"/>
+    <w:lsdException w:name="Grid Table 7 Colorful" w:uiPriority="52"/>
+    <w:lsdException w:name="Grid Table 1 Light Accent 1" w:uiPriority="46"/>
+    <w:lsdException w:name="Grid Table 2 Accent 1" w:uiPriority="47"/>
+    <w:lsdException w:name="Grid Table 3 Accent 1" w:uiPriority="48"/>
+    <w:lsdException w:name="Grid Table 4 Accent 1" w:uiPriority="49"/>
+    <w:lsdException w:name="Grid Table 5 Dark Accent 1" w:uiPriority="50"/>
+    <w:lsdException w:name="Grid Table 6 Colorful Accent 1" w:uiPriority="51"/>
+    <w:lsdException w:name="Grid Table 7 Colorful Accent 1" w:uiPriority="52"/>
+    <w:lsdException w:name="Grid Table 1 Light Accent 2" w:uiPriority="46"/>
+    <w:lsdException w:name="Grid Table 2 Accent 2" w:uiPriority="47"/>
+    <w:lsdException w:name="Grid Table 3 Accent 2" w:uiPriority="48"/>
+    <w:lsdException w:name="Grid Table 4 Accent 2" w:uiPriority="49"/>
+    <w:lsdException w:name="Grid Table 5 Dark Accent 2" w:uiPriority="50"/>
+    <w:lsdException w:name="Grid Table 6 Colorful Accent 2" w:uiPriority="51"/>
+    <w:lsdException w:name="Grid Table 7 Colorful Accent 2" w:uiPriority="52"/>
+    <w:lsdException w:name="Grid Table 1 Light Accent 3" w:uiPriority="46"/>
+    <w:lsdException w:name="Grid Table 2 Accent 3" w:uiPriority="47"/>
+    <w:lsdException w:name="Grid Table 3 Accent 3" w:uiPriority="48"/>
+    <w:lsdException w:name="Grid Table 4 Accent 3" w:uiPriority="49"/>
+    <w:lsdException w:name="Grid Table 5 Dark Accent 3" w:uiPriority="50"/>
+    <w:lsdException w:name="Grid Table 6 Colorful Accent 3" w:uiPriority="51"/>
+    <w:lsdException w:name="Grid Table 7 Colorful Accent 3" w:uiPriority="52"/>
+    <w:lsdException w:name="Grid Table 1 Light Accent 4" w:uiPriority="46"/>
+    <w:lsdException w:name="Grid Table 2 Accent 4" w:uiPriority="47"/>
+    <w:lsdException w:name="Grid Table 3 Accent 4" w:uiPriority="48"/>
+    <w:lsdException w:name="Grid Table 4 Accent 4" w:uiPriority="49"/>
+    <w:lsdException w:name="Grid Table 5 Dark Accent 4" w:uiPriority="50"/>
+    <w:lsdException w:name="Grid Table 6 Colorful Accent 4" w:uiPriority="51"/>
+    <w:lsdException w:name="Grid Table 7 Colorful Accent 4" w:uiPriority="52"/>
+    <w:lsdException w:name="Grid Table 1 Light Accent 5" w:uiPriority="46"/>
+    <w:lsdException w:name="Grid Table 2 Accent 5" w:uiPriority="47"/>
+    <w:lsdException w:name="Grid Table 3 Accent 5" w:uiPriority="48"/>
+    <w:lsdException w:name="Grid Table 4 Accent 5" w:uiPriority="49"/>
+    <w:lsdException w:name="Grid Table 5 Dark Accent 5" w:uiPriority="50"/>
+    <w:lsdException w:name="Grid Table 6 Colorful Accent 5" w:uiPriority="51"/>
+    <w:lsdException w:name="Grid Table 7 Colorful Accent 5" w:uiPriority="52"/>
+    <w:lsdException w:name="Grid Table 1 Light Accent 6" w:uiPriority="46"/>
+    <w:lsdException w:name="Grid Table 2 Accent 6" w:uiPriority="47"/>
+    <w:lsdException w:name="Grid Table 3 Accent 6" w:uiPriority="48"/>
+    <w:lsdException w:name="Grid Table 4 Accent 6" w:uiPriority="49"/>
+    <w:lsdException w:name="Grid Table 5 Dark Accent 6" w:uiPriority="50"/>
+    <w:lsdException w:name="Grid Table 6 Colorful Accent 6" w:uiPriority="51"/>
+    <w:lsdException w:name="Grid Table 7 Colorful Accent 6" w:uiPriority="52"/>
+    <w:lsdException w:name="List Table 1 Light" w:uiPriority="46"/>
+    <w:lsdException w:name="List Table 2" w:uiPriority="47"/>
+    <w:lsdException w:name="List Table 3" w:uiPriority="48"/>
+    <w:lsdException w:name="List Table 4" w:uiPriority="49"/>
+    <w:lsdException w:name="List Table 5 Dark" w:uiPriority="50"/>
+    <w:lsdException w:name="List Table 6 Colorful" w:uiPriority="51"/>
+    <w:lsdException w:name="List Table 7 Colorful" w:uiPriority="52"/>
+    <w:lsdException w:name="List Table 1 Light Accent 1" w:uiPriority="46"/>
+    <w:lsdException w:name="List Table 2 Accent 1" w:uiPriority="47"/>
+    <w:lsdException w:name="List Table 3 Accent 1" w:uiPriority="48"/>
+    <w:lsdException w:name="List Table 4 Accent 1" w:uiPriority="49"/>
+    <w:lsdException w:name="List Table 5 Dark Accent 1" w:uiPriority="50"/>
+    <w:lsdException w:name="List Table 6 Colorful Accent 1" w:uiPriority="51"/>
+    <w:lsdException w:name="List Table 7 Colorful Accent 1" w:uiPriority="52"/>
+    <w:lsdException w:name="List Table 1 Light Accent 2" w:uiPriority="46"/>
+    <w:lsdException w:name="List Table 2 Accent 2" w:uiPriority="47"/>
+    <w:lsdException w:name="List Table 3 Accent 2" w:uiPriority="48"/>
+    <w:lsdException w:name="List Table 4 Accent 2" w:uiPriority="49"/>
+    <w:lsdException w:name="List Table 5 Dark Accent 2" w:uiPriority="50"/>
+    <w:lsdException w:name="List Table 6 Colorful Accent 2" w:uiPriority="51"/>
+    <w:lsdException w:name="List Table 7 Colorful Accent 2" w:uiPriority="52"/>
+    <w:lsdException w:name="List Table 1 Light Accent 3" w:uiPriority="46"/>
+    <w:lsdException w:name="List Table 2 Accent 3" w:uiPriority="47"/>
+    <w:lsdException w:name="List Table 3 Accent 3" w:uiPriority="48"/>
+    <w:lsdException w:name="List Table 4 Accent 3" w:uiPriority="49"/>
+    <w:lsdException w:name="List Table 5 Dark Accent 3" w:uiPriority="50"/>
+    <w:lsdException w:name="List Table 6 Colorful Accent 3" w:uiPriority="51"/>
+    <w:lsdException w:name="List Table 7 Colorful Accent 3" w:uiPriority="52"/>
+    <w:lsdException w:name="List Table 1 Light Accent 4" w:uiPriority="46"/>
+    <w:lsdException w:name="List Table 2 Accent 4" w:uiPriority="47"/>
+    <w:lsdException w:name="List Table 3 Accent 4" w:uiPriority="48"/>
+    <w:lsdException w:name="List Table 4 Accent 4" w:uiPriority="49"/>
+    <w:lsdException w:name="List Table 5 Dark Accent 4" w:uiPriority="50"/>
+    <w:lsdException w:name="List Table 6 Colorful Accent 4" w:uiPriority="51"/>
+    <w:lsdException w:name="List Table 7 Colorful Accent 4" w:uiPriority="52"/>
+    <w:lsdException w:name="List Table 1 Light Accent 5" w:uiPriority="46"/>
+    <w:lsdException w:name="List Table 2 Accent 5" w:uiPriority="47"/>
+    <w:lsdException w:name="List Table 3 Accent 5" w:uiPriority="48"/>
+    <w:lsdException w:name="List Table 4 Accent 5" w:uiPriority="49"/>
+    <w:lsdException w:name="List Table 5 Dark Accent 5" w:uiPriority="50"/>
+    <w:lsdException w:name="List Table 6 Colorful Accent 5" w:uiPriority="51"/>
+    <w:lsdException w:name="List Table 7 Colorful Accent 5" w:uiPriority="52"/>
+    <w:lsdException w:name="List Table 1 Light Accent 6" w:uiPriority="46"/>
+    <w:lsdException w:name="List Table 2 Accent 6" w:uiPriority="47"/>
+    <w:lsdException w:name="List Table 3 Accent 6" w:uiPriority="48"/>
+    <w:lsdException w:name="List Table 4 Accent 6" w:uiPriority="49"/>
+    <w:lsdException w:name="List Table 5 Dark Accent 6" w:uiPriority="50"/>
+    <w:lsdException w:name="List Table 6 Colorful Accent 6" w:uiPriority="51"/>
+    <w:lsdException w:name="List Table 7 Colorful Accent 6" w:uiPriority="52"/>
+    <w:lsdException w:name="Mention" w:semiHidden="1" w:unhideWhenUsed="1"/>
+    <w:lsdException w:name="Smart Hyperlink" w:semiHidden="1" w:unhideWhenUsed="1"/>
+    <w:lsdException w:name="Hashtag" w:semiHidden="1" w:unhideWhenUsed="1"/>
+    <w:lsdException w:name="Unresolved Mention" w:semiHidden="1" w:unhideWhenUsed="1"/>
   </w:latentStyles>
   <w:style w:type="paragraph" w:default="1" w:styleId="Normal">
     <w:name w:val="Normal"/>
     <w:qFormat/>
+    <w:rsid w:val="00132056"/>
   </w:style>
   <w:style w:type="paragraph" w:styleId="Heading1">
     <w:name w:val="heading 1"/>
@@ -1352,10 +2965,31 @@
       <w:szCs w:val="28"/>
     </w:rPr>
   </w:style>
+  <w:style w:type="paragraph" w:styleId="Heading2">
+    <w:name w:val="heading 2"/>
+    <w:basedOn w:val="Normal"/>
+    <w:next w:val="Normal"/>
+    <w:link w:val="Heading2Char"/>
+    <w:uiPriority w:val="9"/>
+    <w:unhideWhenUsed/>
+    <w:qFormat/>
+    <w:rsid w:val="00990866"/>
+    <w:pPr>
+      <w:keepNext/>
+      <w:keepLines/>
+      <w:spacing w:before="40" w:after="0"/>
+      <w:outlineLvl w:val="1"/>
+    </w:pPr>
+    <w:rPr>
+      <w:rFonts w:asciiTheme="majorHAnsi" w:eastAsiaTheme="majorEastAsia" w:hAnsiTheme="majorHAnsi" w:cstheme="majorBidi"/>
+      <w:color w:val="365F91" w:themeColor="accent1" w:themeShade="BF"/>
+      <w:sz w:val="26"/>
+      <w:szCs w:val="26"/>
+    </w:rPr>
+  </w:style>
   <w:style w:type="character" w:default="1" w:styleId="DefaultParagraphFont">
     <w:name w:val="Default Paragraph Font"/>
     <w:uiPriority w:val="1"/>
-    <w:semiHidden/>
     <w:unhideWhenUsed/>
   </w:style>
   <w:style w:type="table" w:default="1" w:styleId="TableNormal">
@@ -1424,263 +3058,18 @@
       </w:tblBorders>
     </w:tblPr>
   </w:style>
-</w:styles>
-</file>
-
-<file path=word/stylesWithEffects.xml><?xml version="1.0" encoding="utf-8"?>
-<w:styles xmlns:wpc="http://schemas.microsoft.com/office/word/2010/wordprocessingCanvas" xmlns:mc="http://schemas.openxmlformats.org/markup-compatibility/2006" xmlns:o="urn:schemas-microsoft-com:office:office" xmlns:r="http://schemas.openxmlformats.org/officeDocument/2006/relationships" xmlns:m="http://schemas.openxmlformats.org/officeDocument/2006/math" xmlns:v="urn:schemas-microsoft-com:vml" xmlns:wp14="http://schemas.microsoft.com/office/word/2010/wordprocessingDrawing" xmlns:wp="http://schemas.openxmlformats.org/drawingml/2006/wordprocessingDrawing" xmlns:w10="urn:schemas-microsoft-com:office:word" xmlns:w="http://schemas.openxmlformats.org/wordprocessingml/2006/main" xmlns:w14="http://schemas.microsoft.com/office/word/2010/wordml" xmlns:wpg="http://schemas.microsoft.com/office/word/2010/wordprocessingGroup" xmlns:wpi="http://schemas.microsoft.com/office/word/2010/wordprocessingInk" xmlns:wne="http://schemas.microsoft.com/office/word/2006/wordml" xmlns:wps="http://schemas.microsoft.com/office/word/2010/wordprocessingShape" mc:Ignorable="w14 wp14">
-  <w:docDefaults>
-    <w:rPrDefault>
-      <w:rPr>
-        <w:rFonts w:asciiTheme="minorHAnsi" w:eastAsiaTheme="minorHAnsi" w:hAnsiTheme="minorHAnsi" w:cstheme="minorBidi"/>
-        <w:sz w:val="22"/>
-        <w:szCs w:val="22"/>
-        <w:lang w:val="en-US" w:eastAsia="en-US" w:bidi="ar-SA"/>
-      </w:rPr>
-    </w:rPrDefault>
-    <w:pPrDefault>
-      <w:pPr>
-        <w:spacing w:after="200" w:line="276" w:lineRule="auto"/>
-      </w:pPr>
-    </w:pPrDefault>
-  </w:docDefaults>
-  <w:latentStyles w:defLockedState="0" w:defUIPriority="99" w:defSemiHidden="1" w:defUnhideWhenUsed="1" w:defQFormat="0" w:count="267">
-    <w:lsdException w:name="Normal" w:semiHidden="0" w:uiPriority="0" w:unhideWhenUsed="0" w:qFormat="1"/>
-    <w:lsdException w:name="heading 1" w:semiHidden="0" w:uiPriority="9" w:unhideWhenUsed="0" w:qFormat="1"/>
-    <w:lsdException w:name="heading 2" w:uiPriority="9" w:qFormat="1"/>
-    <w:lsdException w:name="heading 3" w:uiPriority="9" w:qFormat="1"/>
-    <w:lsdException w:name="heading 4" w:uiPriority="9" w:qFormat="1"/>
-    <w:lsdException w:name="heading 5" w:uiPriority="9" w:qFormat="1"/>
-    <w:lsdException w:name="heading 6" w:uiPriority="9" w:qFormat="1"/>
-    <w:lsdException w:name="heading 7" w:uiPriority="9" w:qFormat="1"/>
-    <w:lsdException w:name="heading 8" w:uiPriority="9" w:qFormat="1"/>
-    <w:lsdException w:name="heading 9" w:uiPriority="9" w:qFormat="1"/>
-    <w:lsdException w:name="toc 1" w:uiPriority="39"/>
-    <w:lsdException w:name="toc 2" w:uiPriority="39"/>
-    <w:lsdException w:name="toc 3" w:uiPriority="39"/>
-    <w:lsdException w:name="toc 4" w:uiPriority="39"/>
-    <w:lsdException w:name="toc 5" w:uiPriority="39"/>
-    <w:lsdException w:name="toc 6" w:uiPriority="39"/>
-    <w:lsdException w:name="toc 7" w:uiPriority="39"/>
-    <w:lsdException w:name="toc 8" w:uiPriority="39"/>
-    <w:lsdException w:name="toc 9" w:uiPriority="39"/>
-    <w:lsdException w:name="caption" w:uiPriority="35" w:qFormat="1"/>
-    <w:lsdException w:name="Title" w:semiHidden="0" w:uiPriority="10" w:unhideWhenUsed="0" w:qFormat="1"/>
-    <w:lsdException w:name="Default Paragraph Font" w:uiPriority="1"/>
-    <w:lsdException w:name="Subtitle" w:semiHidden="0" w:uiPriority="11" w:unhideWhenUsed="0" w:qFormat="1"/>
-    <w:lsdException w:name="Strong" w:semiHidden="0" w:uiPriority="22" w:unhideWhenUsed="0" w:qFormat="1"/>
-    <w:lsdException w:name="Emphasis" w:semiHidden="0" w:uiPriority="20" w:unhideWhenUsed="0" w:qFormat="1"/>
-    <w:lsdException w:name="Table Grid" w:semiHidden="0" w:uiPriority="59" w:unhideWhenUsed="0"/>
-    <w:lsdException w:name="Placeholder Text" w:unhideWhenUsed="0"/>
-    <w:lsdException w:name="No Spacing" w:semiHidden="0" w:uiPriority="1" w:unhideWhenUsed="0" w:qFormat="1"/>
-    <w:lsdException w:name="Light Shading" w:semiHidden="0" w:uiPriority="60" w:unhideWhenUsed="0"/>
-    <w:lsdException w:name="Light List" w:semiHidden="0" w:uiPriority="61" w:unhideWhenUsed="0"/>
-    <w:lsdException w:name="Light Grid" w:semiHidden="0" w:uiPriority="62" w:unhideWhenUsed="0"/>
-    <w:lsdException w:name="Medium Shading 1" w:semiHidden="0" w:uiPriority="63" w:unhideWhenUsed="0"/>
-    <w:lsdException w:name="Medium Shading 2" w:semiHidden="0" w:uiPriority="64" w:unhideWhenUsed="0"/>
-    <w:lsdException w:name="Medium List 1" w:semiHidden="0" w:uiPriority="65" w:unhideWhenUsed="0"/>
-    <w:lsdException w:name="Medium List 2" w:semiHidden="0" w:uiPriority="66" w:unhideWhenUsed="0"/>
-    <w:lsdException w:name="Medium Grid 1" w:semiHidden="0" w:uiPriority="67" w:unhideWhenUsed="0"/>
-    <w:lsdException w:name="Medium Grid 2" w:semiHidden="0" w:uiPriority="68" w:unhideWhenUsed="0"/>
-    <w:lsdException w:name="Medium Grid 3" w:semiHidden="0" w:uiPriority="69" w:unhideWhenUsed="0"/>
-    <w:lsdException w:name="Dark List" w:semiHidden="0" w:uiPriority="70" w:unhideWhenUsed="0"/>
-    <w:lsdException w:name="Colorful Shading" w:semiHidden="0" w:uiPriority="71" w:unhideWhenUsed="0"/>
-    <w:lsdException w:name="Colorful List" w:semiHidden="0" w:uiPriority="72" w:unhideWhenUsed="0"/>
-    <w:lsdException w:name="Colorful Grid" w:semiHidden="0" w:uiPriority="73" w:unhideWhenUsed="0"/>
-    <w:lsdException w:name="Light Shading Accent 1" w:semiHidden="0" w:uiPriority="60" w:unhideWhenUsed="0"/>
-    <w:lsdException w:name="Light List Accent 1" w:semiHidden="0" w:uiPriority="61" w:unhideWhenUsed="0"/>
-    <w:lsdException w:name="Light Grid Accent 1" w:semiHidden="0" w:uiPriority="62" w:unhideWhenUsed="0"/>
-    <w:lsdException w:name="Medium Shading 1 Accent 1" w:semiHidden="0" w:uiPriority="63" w:unhideWhenUsed="0"/>
-    <w:lsdException w:name="Medium Shading 2 Accent 1" w:semiHidden="0" w:uiPriority="64" w:unhideWhenUsed="0"/>
-    <w:lsdException w:name="Medium List 1 Accent 1" w:semiHidden="0" w:uiPriority="65" w:unhideWhenUsed="0"/>
-    <w:lsdException w:name="Revision" w:unhideWhenUsed="0"/>
-    <w:lsdException w:name="List Paragraph" w:semiHidden="0" w:uiPriority="34" w:unhideWhenUsed="0" w:qFormat="1"/>
-    <w:lsdException w:name="Quote" w:semiHidden="0" w:uiPriority="29" w:unhideWhenUsed="0" w:qFormat="1"/>
-    <w:lsdException w:name="Intense Quote" w:semiHidden="0" w:uiPriority="30" w:unhideWhenUsed="0" w:qFormat="1"/>
-    <w:lsdException w:name="Medium List 2 Accent 1" w:semiHidden="0" w:uiPriority="66" w:unhideWhenUsed="0"/>
-    <w:lsdException w:name="Medium Grid 1 Accent 1" w:semiHidden="0" w:uiPriority="67" w:unhideWhenUsed="0"/>
-    <w:lsdException w:name="Medium Grid 2 Accent 1" w:semiHidden="0" w:uiPriority="68" w:unhideWhenUsed="0"/>
-    <w:lsdException w:name="Medium Grid 3 Accent 1" w:semiHidden="0" w:uiPriority="69" w:unhideWhenUsed="0"/>
-    <w:lsdException w:name="Dark List Accent 1" w:semiHidden="0" w:uiPriority="70" w:unhideWhenUsed="0"/>
-    <w:lsdException w:name="Colorful Shading Accent 1" w:semiHidden="0" w:uiPriority="71" w:unhideWhenUsed="0"/>
-    <w:lsdException w:name="Colorful List Accent 1" w:semiHidden="0" w:uiPriority="72" w:unhideWhenUsed="0"/>
-    <w:lsdException w:name="Colorful Grid Accent 1" w:semiHidden="0" w:uiPriority="73" w:unhideWhenUsed="0"/>
-    <w:lsdException w:name="Light Shading Accent 2" w:semiHidden="0" w:uiPriority="60" w:unhideWhenUsed="0"/>
-    <w:lsdException w:name="Light List Accent 2" w:semiHidden="0" w:uiPriority="61" w:unhideWhenUsed="0"/>
-    <w:lsdException w:name="Light Grid Accent 2" w:semiHidden="0" w:uiPriority="62" w:unhideWhenUsed="0"/>
-    <w:lsdException w:name="Medium Shading 1 Accent 2" w:semiHidden="0" w:uiPriority="63" w:unhideWhenUsed="0"/>
-    <w:lsdException w:name="Medium Shading 2 Accent 2" w:semiHidden="0" w:uiPriority="64" w:unhideWhenUsed="0"/>
-    <w:lsdException w:name="Medium List 1 Accent 2" w:semiHidden="0" w:uiPriority="65" w:unhideWhenUsed="0"/>
-    <w:lsdException w:name="Medium List 2 Accent 2" w:semiHidden="0" w:uiPriority="66" w:unhideWhenUsed="0"/>
-    <w:lsdException w:name="Medium Grid 1 Accent 2" w:semiHidden="0" w:uiPriority="67" w:unhideWhenUsed="0"/>
-    <w:lsdException w:name="Medium Grid 2 Accent 2" w:semiHidden="0" w:uiPriority="68" w:unhideWhenUsed="0"/>
-    <w:lsdException w:name="Medium Grid 3 Accent 2" w:semiHidden="0" w:uiPriority="69" w:unhideWhenUsed="0"/>
-    <w:lsdException w:name="Dark List Accent 2" w:semiHidden="0" w:uiPriority="70" w:unhideWhenUsed="0"/>
-    <w:lsdException w:name="Colorful Shading Accent 2" w:semiHidden="0" w:uiPriority="71" w:unhideWhenUsed="0"/>
-    <w:lsdException w:name="Colorful List Accent 2" w:semiHidden="0" w:uiPriority="72" w:unhideWhenUsed="0"/>
-    <w:lsdException w:name="Colorful Grid Accent 2" w:semiHidden="0" w:uiPriority="73" w:unhideWhenUsed="0"/>
-    <w:lsdException w:name="Light Shading Accent 3" w:semiHidden="0" w:uiPriority="60" w:unhideWhenUsed="0"/>
-    <w:lsdException w:name="Light List Accent 3" w:semiHidden="0" w:uiPriority="61" w:unhideWhenUsed="0"/>
-    <w:lsdException w:name="Light Grid Accent 3" w:semiHidden="0" w:uiPriority="62" w:unhideWhenUsed="0"/>
-    <w:lsdException w:name="Medium Shading 1 Accent 3" w:semiHidden="0" w:uiPriority="63" w:unhideWhenUsed="0"/>
-    <w:lsdException w:name="Medium Shading 2 Accent 3" w:semiHidden="0" w:uiPriority="64" w:unhideWhenUsed="0"/>
-    <w:lsdException w:name="Medium List 1 Accent 3" w:semiHidden="0" w:uiPriority="65" w:unhideWhenUsed="0"/>
-    <w:lsdException w:name="Medium List 2 Accent 3" w:semiHidden="0" w:uiPriority="66" w:unhideWhenUsed="0"/>
-    <w:lsdException w:name="Medium Grid 1 Accent 3" w:semiHidden="0" w:uiPriority="67" w:unhideWhenUsed="0"/>
-    <w:lsdException w:name="Medium Grid 2 Accent 3" w:semiHidden="0" w:uiPriority="68" w:unhideWhenUsed="0"/>
-    <w:lsdException w:name="Medium Grid 3 Accent 3" w:semiHidden="0" w:uiPriority="69" w:unhideWhenUsed="0"/>
-    <w:lsdException w:name="Dark List Accent 3" w:semiHidden="0" w:uiPriority="70" w:unhideWhenUsed="0"/>
-    <w:lsdException w:name="Colorful Shading Accent 3" w:semiHidden="0" w:uiPriority="71" w:unhideWhenUsed="0"/>
-    <w:lsdException w:name="Colorful List Accent 3" w:semiHidden="0" w:uiPriority="72" w:unhideWhenUsed="0"/>
-    <w:lsdException w:name="Colorful Grid Accent 3" w:semiHidden="0" w:uiPriority="73" w:unhideWhenUsed="0"/>
-    <w:lsdException w:name="Light Shading Accent 4" w:semiHidden="0" w:uiPriority="60" w:unhideWhenUsed="0"/>
-    <w:lsdException w:name="Light List Accent 4" w:semiHidden="0" w:uiPriority="61" w:unhideWhenUsed="0"/>
-    <w:lsdException w:name="Light Grid Accent 4" w:semiHidden="0" w:uiPriority="62" w:unhideWhenUsed="0"/>
-    <w:lsdException w:name="Medium Shading 1 Accent 4" w:semiHidden="0" w:uiPriority="63" w:unhideWhenUsed="0"/>
-    <w:lsdException w:name="Medium Shading 2 Accent 4" w:semiHidden="0" w:uiPriority="64" w:unhideWhenUsed="0"/>
-    <w:lsdException w:name="Medium List 1 Accent 4" w:semiHidden="0" w:uiPriority="65" w:unhideWhenUsed="0"/>
-    <w:lsdException w:name="Medium List 2 Accent 4" w:semiHidden="0" w:uiPriority="66" w:unhideWhenUsed="0"/>
-    <w:lsdException w:name="Medium Grid 1 Accent 4" w:semiHidden="0" w:uiPriority="67" w:unhideWhenUsed="0"/>
-    <w:lsdException w:name="Medium Grid 2 Accent 4" w:semiHidden="0" w:uiPriority="68" w:unhideWhenUsed="0"/>
-    <w:lsdException w:name="Medium Grid 3 Accent 4" w:semiHidden="0" w:uiPriority="69" w:unhideWhenUsed="0"/>
-    <w:lsdException w:name="Dark List Accent 4" w:semiHidden="0" w:uiPriority="70" w:unhideWhenUsed="0"/>
-    <w:lsdException w:name="Colorful Shading Accent 4" w:semiHidden="0" w:uiPriority="71" w:unhideWhenUsed="0"/>
-    <w:lsdException w:name="Colorful List Accent 4" w:semiHidden="0" w:uiPriority="72" w:unhideWhenUsed="0"/>
-    <w:lsdException w:name="Colorful Grid Accent 4" w:semiHidden="0" w:uiPriority="73" w:unhideWhenUsed="0"/>
-    <w:lsdException w:name="Light Shading Accent 5" w:semiHidden="0" w:uiPriority="60" w:unhideWhenUsed="0"/>
-    <w:lsdException w:name="Light List Accent 5" w:semiHidden="0" w:uiPriority="61" w:unhideWhenUsed="0"/>
-    <w:lsdException w:name="Light Grid Accent 5" w:semiHidden="0" w:uiPriority="62" w:unhideWhenUsed="0"/>
-    <w:lsdException w:name="Medium Shading 1 Accent 5" w:semiHidden="0" w:uiPriority="63" w:unhideWhenUsed="0"/>
-    <w:lsdException w:name="Medium Shading 2 Accent 5" w:semiHidden="0" w:uiPriority="64" w:unhideWhenUsed="0"/>
-    <w:lsdException w:name="Medium List 1 Accent 5" w:semiHidden="0" w:uiPriority="65" w:unhideWhenUsed="0"/>
-    <w:lsdException w:name="Medium List 2 Accent 5" w:semiHidden="0" w:uiPriority="66" w:unhideWhenUsed="0"/>
-    <w:lsdException w:name="Medium Grid 1 Accent 5" w:semiHidden="0" w:uiPriority="67" w:unhideWhenUsed="0"/>
-    <w:lsdException w:name="Medium Grid 2 Accent 5" w:semiHidden="0" w:uiPriority="68" w:unhideWhenUsed="0"/>
-    <w:lsdException w:name="Medium Grid 3 Accent 5" w:semiHidden="0" w:uiPriority="69" w:unhideWhenUsed="0"/>
-    <w:lsdException w:name="Dark List Accent 5" w:semiHidden="0" w:uiPriority="70" w:unhideWhenUsed="0"/>
-    <w:lsdException w:name="Colorful Shading Accent 5" w:semiHidden="0" w:uiPriority="71" w:unhideWhenUsed="0"/>
-    <w:lsdException w:name="Colorful List Accent 5" w:semiHidden="0" w:uiPriority="72" w:unhideWhenUsed="0"/>
-    <w:lsdException w:name="Colorful Grid Accent 5" w:semiHidden="0" w:uiPriority="73" w:unhideWhenUsed="0"/>
-    <w:lsdException w:name="Light Shading Accent 6" w:semiHidden="0" w:uiPriority="60" w:unhideWhenUsed="0"/>
-    <w:lsdException w:name="Light List Accent 6" w:semiHidden="0" w:uiPriority="61" w:unhideWhenUsed="0"/>
-    <w:lsdException w:name="Light Grid Accent 6" w:semiHidden="0" w:uiPriority="62" w:unhideWhenUsed="0"/>
-    <w:lsdException w:name="Medium Shading 1 Accent 6" w:semiHidden="0" w:uiPriority="63" w:unhideWhenUsed="0"/>
-    <w:lsdException w:name="Medium Shading 2 Accent 6" w:semiHidden="0" w:uiPriority="64" w:unhideWhenUsed="0"/>
-    <w:lsdException w:name="Medium List 1 Accent 6" w:semiHidden="0" w:uiPriority="65" w:unhideWhenUsed="0"/>
-    <w:lsdException w:name="Medium List 2 Accent 6" w:semiHidden="0" w:uiPriority="66" w:unhideWhenUsed="0"/>
-    <w:lsdException w:name="Medium Grid 1 Accent 6" w:semiHidden="0" w:uiPriority="67" w:unhideWhenUsed="0"/>
-    <w:lsdException w:name="Medium Grid 2 Accent 6" w:semiHidden="0" w:uiPriority="68" w:unhideWhenUsed="0"/>
-    <w:lsdException w:name="Medium Grid 3 Accent 6" w:semiHidden="0" w:uiPriority="69" w:unhideWhenUsed="0"/>
-    <w:lsdException w:name="Dark List Accent 6" w:semiHidden="0" w:uiPriority="70" w:unhideWhenUsed="0"/>
-    <w:lsdException w:name="Colorful Shading Accent 6" w:semiHidden="0" w:uiPriority="71" w:unhideWhenUsed="0"/>
-    <w:lsdException w:name="Colorful List Accent 6" w:semiHidden="0" w:uiPriority="72" w:unhideWhenUsed="0"/>
-    <w:lsdException w:name="Colorful Grid Accent 6" w:semiHidden="0" w:uiPriority="73" w:unhideWhenUsed="0"/>
-    <w:lsdException w:name="Subtle Emphasis" w:semiHidden="0" w:uiPriority="19" w:unhideWhenUsed="0" w:qFormat="1"/>
-    <w:lsdException w:name="Intense Emphasis" w:semiHidden="0" w:uiPriority="21" w:unhideWhenUsed="0" w:qFormat="1"/>
-    <w:lsdException w:name="Subtle Reference" w:semiHidden="0" w:uiPriority="31" w:unhideWhenUsed="0" w:qFormat="1"/>
-    <w:lsdException w:name="Intense Reference" w:semiHidden="0" w:uiPriority="32" w:unhideWhenUsed="0" w:qFormat="1"/>
-    <w:lsdException w:name="Book Title" w:semiHidden="0" w:uiPriority="33" w:unhideWhenUsed="0" w:qFormat="1"/>
-    <w:lsdException w:name="Bibliography" w:uiPriority="37"/>
-    <w:lsdException w:name="TOC Heading" w:uiPriority="39" w:qFormat="1"/>
-  </w:latentStyles>
-  <w:style w:type="paragraph" w:default="1" w:styleId="Normal">
-    <w:name w:val="Normal"/>
-    <w:qFormat/>
-  </w:style>
-  <w:style w:type="paragraph" w:styleId="Heading1">
-    <w:name w:val="heading 1"/>
-    <w:basedOn w:val="Normal"/>
-    <w:next w:val="Normal"/>
-    <w:link w:val="Heading1Char"/>
+  <w:style w:type="character" w:customStyle="1" w:styleId="Heading2Char">
+    <w:name w:val="Heading 2 Char"/>
+    <w:basedOn w:val="DefaultParagraphFont"/>
+    <w:link w:val="Heading2"/>
     <w:uiPriority w:val="9"/>
-    <w:qFormat/>
-    <w:rsid w:val="00F8065E"/>
-    <w:pPr>
-      <w:keepNext/>
-      <w:keepLines/>
-      <w:spacing w:before="480" w:after="0"/>
-      <w:outlineLvl w:val="0"/>
-    </w:pPr>
+    <w:rsid w:val="00990866"/>
     <w:rPr>
       <w:rFonts w:asciiTheme="majorHAnsi" w:eastAsiaTheme="majorEastAsia" w:hAnsiTheme="majorHAnsi" w:cstheme="majorBidi"/>
-      <w:b/>
-      <w:bCs/>
       <w:color w:val="365F91" w:themeColor="accent1" w:themeShade="BF"/>
-      <w:sz w:val="28"/>
-      <w:szCs w:val="28"/>
+      <w:sz w:val="26"/>
+      <w:szCs w:val="26"/>
     </w:rPr>
-  </w:style>
-  <w:style w:type="character" w:default="1" w:styleId="DefaultParagraphFont">
-    <w:name w:val="Default Paragraph Font"/>
-    <w:uiPriority w:val="1"/>
-    <w:semiHidden/>
-    <w:unhideWhenUsed/>
-  </w:style>
-  <w:style w:type="table" w:default="1" w:styleId="TableNormal">
-    <w:name w:val="Normal Table"/>
-    <w:uiPriority w:val="99"/>
-    <w:semiHidden/>
-    <w:unhideWhenUsed/>
-    <w:tblPr>
-      <w:tblInd w:w="0" w:type="dxa"/>
-      <w:tblCellMar>
-        <w:top w:w="0" w:type="dxa"/>
-        <w:left w:w="108" w:type="dxa"/>
-        <w:bottom w:w="0" w:type="dxa"/>
-        <w:right w:w="108" w:type="dxa"/>
-      </w:tblCellMar>
-    </w:tblPr>
-  </w:style>
-  <w:style w:type="numbering" w:default="1" w:styleId="NoList">
-    <w:name w:val="No List"/>
-    <w:uiPriority w:val="99"/>
-    <w:semiHidden/>
-    <w:unhideWhenUsed/>
-  </w:style>
-  <w:style w:type="paragraph" w:styleId="ListParagraph">
-    <w:name w:val="List Paragraph"/>
-    <w:basedOn w:val="Normal"/>
-    <w:uiPriority w:val="34"/>
-    <w:qFormat/>
-    <w:rsid w:val="00D31E2D"/>
-    <w:pPr>
-      <w:ind w:left="720"/>
-      <w:contextualSpacing/>
-    </w:pPr>
-  </w:style>
-  <w:style w:type="character" w:customStyle="1" w:styleId="Heading1Char">
-    <w:name w:val="Heading 1 Char"/>
-    <w:basedOn w:val="DefaultParagraphFont"/>
-    <w:link w:val="Heading1"/>
-    <w:uiPriority w:val="9"/>
-    <w:rsid w:val="00F8065E"/>
-    <w:rPr>
-      <w:rFonts w:asciiTheme="majorHAnsi" w:eastAsiaTheme="majorEastAsia" w:hAnsiTheme="majorHAnsi" w:cstheme="majorBidi"/>
-      <w:b/>
-      <w:bCs/>
-      <w:color w:val="365F91" w:themeColor="accent1" w:themeShade="BF"/>
-      <w:sz w:val="28"/>
-      <w:szCs w:val="28"/>
-    </w:rPr>
-  </w:style>
-  <w:style w:type="table" w:styleId="TableGrid">
-    <w:name w:val="Table Grid"/>
-    <w:basedOn w:val="TableNormal"/>
-    <w:uiPriority w:val="59"/>
-    <w:rsid w:val="00307F01"/>
-    <w:pPr>
-      <w:spacing w:after="0" w:line="240" w:lineRule="auto"/>
-    </w:pPr>
-    <w:tblPr>
-      <w:tblBorders>
-        <w:top w:val="single" w:sz="4" w:space="0" w:color="auto"/>
-        <w:left w:val="single" w:sz="4" w:space="0" w:color="auto"/>
-        <w:bottom w:val="single" w:sz="4" w:space="0" w:color="auto"/>
-        <w:right w:val="single" w:sz="4" w:space="0" w:color="auto"/>
-        <w:insideH w:val="single" w:sz="4" w:space="0" w:color="auto"/>
-        <w:insideV w:val="single" w:sz="4" w:space="0" w:color="auto"/>
-      </w:tblBorders>
-    </w:tblPr>
   </w:style>
 </w:styles>
 </file>

</xml_diff>